<commit_message>
Bab 1 fix, add some material to Bab 2
</commit_message>
<xml_diff>
--- a/Bahan Bab 2.docx
+++ b/Bahan Bab 2.docx
@@ -44,6 +44,9 @@
       <w:r>
         <w:t>Sentiment Analysis</w:t>
       </w:r>
+      <w:r>
+        <w:t xml:space="preserve"> </w:t>
+      </w:r>
     </w:p>
     <w:p>
       <w:pPr>
@@ -511,33 +514,48 @@
         </w:rPr>
         <w:t xml:space="preserve">[1] </w:t>
       </w:r>
+      <w:bookmarkStart w:id="0" w:name="_Hlk116328076"/>
+      <w:r>
+        <w:fldChar w:fldCharType="begin"/>
+      </w:r>
+      <w:r>
+        <w:instrText xml:space="preserve"> HYPERLINK "https://algorit.ma/blog/sentiment-analysis-adalah-2022/" </w:instrText>
+      </w:r>
+      <w:r>
+        <w:fldChar w:fldCharType="separate"/>
+      </w:r>
+      <w:r>
+        <w:rPr>
+          <w:rStyle w:val="Hyperlink"/>
+          <w:lang w:val="en-US"/>
+        </w:rPr>
+        <w:t>https://algorit.ma/blog/sentiment-analysis-adalah-2022/</w:t>
+      </w:r>
+      <w:r>
+        <w:rPr>
+          <w:rStyle w:val="Hyperlink"/>
+          <w:lang w:val="en-US"/>
+        </w:rPr>
+        <w:fldChar w:fldCharType="end"/>
+      </w:r>
+    </w:p>
+    <w:p>
+      <w:pPr>
+        <w:pStyle w:val="ListParagraph"/>
+        <w:rPr>
+          <w:lang w:val="en-US"/>
+        </w:rPr>
+      </w:pPr>
+      <w:r>
+        <w:rPr>
+          <w:lang w:val="en-US"/>
+        </w:rPr>
+        <w:t>[2]</w:t>
+      </w:r>
+      <w:r>
+        <w:t xml:space="preserve"> </w:t>
+      </w:r>
       <w:hyperlink r:id="rId5" w:history="1">
-        <w:r>
-          <w:rPr>
-            <w:rStyle w:val="Hyperlink"/>
-            <w:lang w:val="en-US"/>
-          </w:rPr>
-          <w:t>https://algorit.ma/blog/sentiment-analysis-adalah-2022/</w:t>
-        </w:r>
-      </w:hyperlink>
-    </w:p>
-    <w:p>
-      <w:pPr>
-        <w:pStyle w:val="ListParagraph"/>
-        <w:rPr>
-          <w:lang w:val="en-US"/>
-        </w:rPr>
-      </w:pPr>
-      <w:r>
-        <w:rPr>
-          <w:lang w:val="en-US"/>
-        </w:rPr>
-        <w:t>[2]</w:t>
-      </w:r>
-      <w:r>
-        <w:t xml:space="preserve"> </w:t>
-      </w:r>
-      <w:hyperlink r:id="rId6" w:history="1">
         <w:r>
           <w:rPr>
             <w:rStyle w:val="Hyperlink"/>
@@ -554,6 +572,33 @@
           <w:lang w:val="en-US"/>
         </w:rPr>
       </w:pPr>
+      <w:r>
+        <w:rPr>
+          <w:lang w:val="en-US"/>
+        </w:rPr>
+        <w:t>[3]</w:t>
+      </w:r>
+      <w:r>
+        <w:t xml:space="preserve"> </w:t>
+      </w:r>
+      <w:hyperlink r:id="rId6" w:history="1">
+        <w:r>
+          <w:rPr>
+            <w:rStyle w:val="Hyperlink"/>
+            <w:lang w:val="en-US"/>
+          </w:rPr>
+          <w:t>https://www.sciencedirect.com/science/article/pii/S2090447914000550</w:t>
+        </w:r>
+      </w:hyperlink>
+    </w:p>
+    <w:bookmarkEnd w:id="0"/>
+    <w:p>
+      <w:pPr>
+        <w:pStyle w:val="ListParagraph"/>
+        <w:rPr>
+          <w:lang w:val="en-US"/>
+        </w:rPr>
+      </w:pPr>
     </w:p>
     <w:p>
       <w:pPr>
@@ -594,6 +639,7 @@
         </w:rPr>
         <w:t xml:space="preserve">merupakan </w:t>
       </w:r>
+      <w:bookmarkStart w:id="1" w:name="_Hlk116069227"/>
       <w:proofErr w:type="spellStart"/>
       <w:r>
         <w:rPr>
@@ -830,8 +876,16 @@
         <w:rPr>
           <w:lang w:val="en-US"/>
         </w:rPr>
-        <w:t xml:space="preserve">. </w:t>
-      </w:r>
+        <w:t>.</w:t>
+      </w:r>
+      <w:bookmarkEnd w:id="1"/>
+      <w:r>
+        <w:rPr>
+          <w:lang w:val="en-US"/>
+        </w:rPr>
+        <w:t xml:space="preserve"> </w:t>
+      </w:r>
+      <w:bookmarkStart w:id="2" w:name="_Hlk116069241"/>
       <w:r>
         <w:rPr>
           <w:lang w:val="id-ID"/>
@@ -1206,6 +1260,7 @@
         <w:t>.</w:t>
       </w:r>
     </w:p>
+    <w:bookmarkEnd w:id="2"/>
     <w:p>
       <w:pPr>
         <w:pStyle w:val="ListParagraph"/>
@@ -1287,62 +1342,50 @@
           <w:rPr>
             <w:rStyle w:val="Hyperlink"/>
           </w:rPr>
-          <w:t>https://www.mathworks.com/discovery/deep-learning.html#:~:text=Deep%20learning%20is%20a%20machine,a%20pedestrian%20from%20a%20lamppost</w:t>
-        </w:r>
-      </w:hyperlink>
-      <w:r>
-        <w:t>.</w:t>
-      </w:r>
-    </w:p>
-    <w:p>
-      <w:pPr>
-        <w:pStyle w:val="ListParagraph"/>
-        <w:ind w:left="1440"/>
-      </w:pPr>
-    </w:p>
-    <w:p>
-      <w:pPr>
-        <w:pStyle w:val="ListParagraph"/>
-        <w:numPr>
-          <w:ilvl w:val="0"/>
-          <w:numId w:val="5"/>
-        </w:numPr>
-      </w:pPr>
-      <w:r>
-        <w:t>Optimizer</w:t>
-      </w:r>
-    </w:p>
-    <w:p>
-      <w:pPr>
-        <w:pStyle w:val="ListParagraph"/>
-        <w:ind w:left="1080"/>
-        <w:rPr>
-          <w:rStyle w:val="Hyperlink"/>
-        </w:rPr>
-      </w:pPr>
-      <w:r>
-        <w:t xml:space="preserve">[1] </w:t>
-      </w:r>
-      <w:hyperlink r:id="rId9" w:history="1">
-        <w:r>
-          <w:rPr>
-            <w:rStyle w:val="Hyperlink"/>
-          </w:rPr>
-          <w:t>https://medium.com/mlearning-ai/optimizers-in</w:t>
+          <w:t>https://www.mathworks.com/discovery/deep-learning.html#:~:text=Deep%20learning%20is%20a%20machine,a%20pedestrian%20from%20a%20lam</w:t>
         </w:r>
         <w:r>
           <w:rPr>
             <w:rStyle w:val="Hyperlink"/>
           </w:rPr>
-          <w:t>-</w:t>
+          <w:t xml:space="preserve"> </w:t>
         </w:r>
         <w:r>
           <w:rPr>
             <w:rStyle w:val="Hyperlink"/>
           </w:rPr>
-          <w:t>deep-learning-7bf81fed78a0</w:t>
+          <w:tab/>
         </w:r>
+        <w:proofErr w:type="spellStart"/>
+        <w:r>
+          <w:rPr>
+            <w:rStyle w:val="Hyperlink"/>
+          </w:rPr>
+          <w:t>ppost</w:t>
+        </w:r>
+        <w:proofErr w:type="spellEnd"/>
       </w:hyperlink>
+      <w:r>
+        <w:t>.</w:t>
+      </w:r>
+    </w:p>
+    <w:p>
+      <w:pPr>
+        <w:pStyle w:val="ListParagraph"/>
+        <w:ind w:left="1440"/>
+      </w:pPr>
+    </w:p>
+    <w:p>
+      <w:pPr>
+        <w:pStyle w:val="ListParagraph"/>
+        <w:numPr>
+          <w:ilvl w:val="0"/>
+          <w:numId w:val="5"/>
+        </w:numPr>
+      </w:pPr>
+      <w:r>
+        <w:t>Optimizer</w:t>
+      </w:r>
     </w:p>
     <w:p>
       <w:pPr>
@@ -1353,12 +1396,58 @@
         </w:rPr>
       </w:pPr>
       <w:r>
+        <w:t xml:space="preserve">[1] </w:t>
+      </w:r>
+      <w:bookmarkStart w:id="3" w:name="_Hlk116328100"/>
+      <w:r>
+        <w:fldChar w:fldCharType="begin"/>
+      </w:r>
+      <w:r>
+        <w:instrText xml:space="preserve"> HYPERLINK "https://medium.com/mlearning-ai/optimizers-in-deep-learning-7bf81fed78a0" </w:instrText>
+      </w:r>
+      <w:r>
+        <w:fldChar w:fldCharType="separate"/>
+      </w:r>
+      <w:r>
         <w:rPr>
           <w:rStyle w:val="Hyperlink"/>
         </w:rPr>
+        <w:t>https://medium.com/mlearnin</w:t>
+      </w:r>
+      <w:r>
+        <w:rPr>
+          <w:rStyle w:val="Hyperlink"/>
+        </w:rPr>
+        <w:t>g</w:t>
+      </w:r>
+      <w:r>
+        <w:rPr>
+          <w:rStyle w:val="Hyperlink"/>
+        </w:rPr>
+        <w:t>-ai/optimizers-in-deep-learning-7bf81fed78a0</w:t>
+      </w:r>
+      <w:r>
+        <w:rPr>
+          <w:rStyle w:val="Hyperlink"/>
+        </w:rPr>
+        <w:fldChar w:fldCharType="end"/>
+      </w:r>
+    </w:p>
+    <w:p>
+      <w:pPr>
+        <w:pStyle w:val="ListParagraph"/>
+        <w:ind w:left="1080"/>
+        <w:rPr>
+          <w:rStyle w:val="Hyperlink"/>
+        </w:rPr>
+      </w:pPr>
+      <w:r>
+        <w:rPr>
+          <w:rStyle w:val="Hyperlink"/>
+        </w:rPr>
         <w:t xml:space="preserve">[2] </w:t>
       </w:r>
-      <w:hyperlink r:id="rId10" w:history="1">
+      <w:hyperlink r:id="rId9" w:anchor=":~:text=While%20training%20the%20deep%20learning,loss%20and%20improve%20the%20accuracy" w:history="1">
         <w:r>
           <w:rPr>
             <w:rStyle w:val="Hyperlink"/>
@@ -1390,7 +1479,7 @@
       <w:r>
         <w:t xml:space="preserve"> </w:t>
       </w:r>
-      <w:hyperlink r:id="rId11" w:history="1">
+      <w:hyperlink r:id="rId10" w:history="1">
         <w:r>
           <w:rPr>
             <w:rStyle w:val="Hyperlink"/>
@@ -1407,6 +1496,8 @@
           <w:lang w:val="en-US"/>
         </w:rPr>
       </w:pPr>
+      <w:bookmarkStart w:id="4" w:name="_Hlk116069555"/>
+      <w:bookmarkEnd w:id="3"/>
       <w:r>
         <w:t>Optimizer</w:t>
       </w:r>
@@ -1634,6 +1725,7 @@
       </w:r>
       <w:proofErr w:type="spellEnd"/>
     </w:p>
+    <w:bookmarkEnd w:id="4"/>
     <w:p>
       <w:pPr>
         <w:pStyle w:val="ListParagraph"/>
@@ -1646,19 +1738,699 @@
     <w:p>
       <w:pPr>
         <w:pStyle w:val="ListParagraph"/>
-        <w:ind w:left="1080"/>
-        <w:rPr>
-          <w:color w:val="0563C1" w:themeColor="hyperlink"/>
-          <w:u w:val="single"/>
-        </w:rPr>
-      </w:pPr>
-    </w:p>
-    <w:p>
-      <w:pPr>
-        <w:pStyle w:val="ListParagraph"/>
-        <w:ind w:left="1080"/>
-      </w:pPr>
-    </w:p>
+        <w:numPr>
+          <w:ilvl w:val="0"/>
+          <w:numId w:val="19"/>
+        </w:numPr>
+        <w:rPr>
+          <w:lang w:val="en-US"/>
+        </w:rPr>
+      </w:pPr>
+      <w:r>
+        <w:rPr>
+          <w:lang w:val="en-US"/>
+        </w:rPr>
+        <w:t>RMS prop</w:t>
+      </w:r>
+    </w:p>
+    <w:p>
+      <w:pPr>
+        <w:pStyle w:val="ListParagraph"/>
+        <w:ind w:left="1440"/>
+        <w:rPr>
+          <w:lang w:val="id-ID"/>
+        </w:rPr>
+      </w:pPr>
+      <w:r>
+        <w:rPr>
+          <w:lang w:val="id-ID"/>
+        </w:rPr>
+        <w:t xml:space="preserve">RMS prop adalah salah satu </w:t>
+      </w:r>
+      <w:r>
+        <w:rPr>
+          <w:lang w:val="en-US"/>
+        </w:rPr>
+        <w:t>optimizer</w:t>
+      </w:r>
+      <w:r>
+        <w:rPr>
+          <w:lang w:val="id-ID"/>
+        </w:rPr>
+        <w:t xml:space="preserve"> populer di kalangan </w:t>
+      </w:r>
+      <w:r>
+        <w:rPr>
+          <w:i/>
+          <w:iCs/>
+          <w:lang w:val="en-US"/>
+        </w:rPr>
+        <w:t>deep learning</w:t>
+      </w:r>
+      <w:r>
+        <w:rPr>
+          <w:lang w:val="en-US"/>
+        </w:rPr>
+        <w:t>.</w:t>
+      </w:r>
+      <w:r>
+        <w:rPr>
+          <w:lang w:val="id-ID"/>
+        </w:rPr>
+        <w:t xml:space="preserve"> </w:t>
+      </w:r>
+      <w:bookmarkStart w:id="5" w:name="_Hlk116069652"/>
+      <w:r>
+        <w:rPr>
+          <w:lang w:val="id-ID"/>
+        </w:rPr>
+        <w:t>R</w:t>
+      </w:r>
+      <w:proofErr w:type="spellStart"/>
+      <w:r>
+        <w:rPr>
+          <w:lang w:val="en-US"/>
+        </w:rPr>
+        <w:t>MSprop</w:t>
+      </w:r>
+      <w:proofErr w:type="spellEnd"/>
+      <w:r>
+        <w:rPr>
+          <w:lang w:val="id-ID"/>
+        </w:rPr>
+        <w:t xml:space="preserve"> menggunakan tanda gradien yang mengadaptasi ukuran langkah secara individual untuk setiap bobot. Dalam algoritma ini, dua gradien pertama dibandingkan untuk tanda-tanda. Jika mereka memiliki tanda yang sama, kita menuju ke arah yang benar dan karenanya meningkatkan ukuran langkah dengan sebagian kecil. Sedangkan jika memiliki tanda yang berlawanan, kita harus mengurangi ukuran langkah. Kemudian kami membatasi ukuran langkah, dan sekarang kami dapat melakukan pembaruan berat.</w:t>
+      </w:r>
+    </w:p>
+    <w:p>
+      <w:pPr>
+        <w:pStyle w:val="ListParagraph"/>
+        <w:ind w:left="1440"/>
+        <w:rPr>
+          <w:lang w:val="id-ID"/>
+        </w:rPr>
+      </w:pPr>
+      <w:r>
+        <w:rPr>
+          <w:lang w:val="id-ID"/>
+        </w:rPr>
+        <w:t>Masalah dengan RPROP adalah tidak berfungsi dengan baik dengan kumpulan data besar dan ketika ingin melakukan pembaruan mini-</w:t>
+      </w:r>
+      <w:proofErr w:type="spellStart"/>
+      <w:r>
+        <w:rPr>
+          <w:lang w:val="id-ID"/>
+        </w:rPr>
+        <w:t>batch</w:t>
+      </w:r>
+      <w:proofErr w:type="spellEnd"/>
+      <w:r>
+        <w:rPr>
+          <w:lang w:val="id-ID"/>
+        </w:rPr>
+        <w:t xml:space="preserve">. Jadi, pencapaian </w:t>
+      </w:r>
+      <w:proofErr w:type="spellStart"/>
+      <w:r>
+        <w:rPr>
+          <w:lang w:val="id-ID"/>
+        </w:rPr>
+        <w:t>kekokohan</w:t>
+      </w:r>
+      <w:proofErr w:type="spellEnd"/>
+      <w:r>
+        <w:rPr>
+          <w:lang w:val="id-ID"/>
+        </w:rPr>
+        <w:t xml:space="preserve"> RPPROP dan efisiensi mini-</w:t>
+      </w:r>
+      <w:proofErr w:type="spellStart"/>
+      <w:r>
+        <w:rPr>
+          <w:lang w:val="id-ID"/>
+        </w:rPr>
+        <w:t>batch</w:t>
+      </w:r>
+      <w:proofErr w:type="spellEnd"/>
+      <w:r>
+        <w:rPr>
+          <w:lang w:val="id-ID"/>
+        </w:rPr>
+        <w:t xml:space="preserve"> pada saat yang sama adalah motivasi utama di balik munculnya RMS prop. RMS prop juga dapat dianggap sebagai kemajuan dalam </w:t>
+      </w:r>
+      <w:proofErr w:type="spellStart"/>
+      <w:r>
+        <w:rPr>
+          <w:lang w:val="id-ID"/>
+        </w:rPr>
+        <w:t>pengoptimal</w:t>
+      </w:r>
+      <w:proofErr w:type="spellEnd"/>
+      <w:r>
+        <w:rPr>
+          <w:lang w:val="id-ID"/>
+        </w:rPr>
+        <w:t xml:space="preserve"> </w:t>
+      </w:r>
+      <w:proofErr w:type="spellStart"/>
+      <w:r>
+        <w:rPr>
+          <w:lang w:val="id-ID"/>
+        </w:rPr>
+        <w:t>AdaGrad</w:t>
+      </w:r>
+      <w:proofErr w:type="spellEnd"/>
+      <w:r>
+        <w:rPr>
+          <w:lang w:val="id-ID"/>
+        </w:rPr>
+        <w:t xml:space="preserve"> karena mengurangi tingkat pembelajaran yang menurun secara monoton.</w:t>
+      </w:r>
+    </w:p>
+    <w:p>
+      <w:pPr>
+        <w:pStyle w:val="ListParagraph"/>
+        <w:ind w:left="1440"/>
+        <w:rPr>
+          <w:lang w:val="id-ID"/>
+        </w:rPr>
+      </w:pPr>
+      <w:r>
+        <w:rPr>
+          <w:lang w:val="id-ID"/>
+        </w:rPr>
+        <w:t>Algoritma ini terutama berfokus pada percepatan proses optimasi dengan mengurangi jumlah evaluasi fungsi untuk mencapai minimum lokal. Algoritma menjaga rata-rata bergerak gradien kuadrat untuk setiap bobot dan membagi gradien dengan akar kuadrat dari kuadrat rata-rata.</w:t>
+      </w:r>
+    </w:p>
+    <w:p>
+      <w:pPr>
+        <w:pStyle w:val="ListParagraph"/>
+        <w:ind w:left="1440"/>
+        <w:rPr>
+          <w:lang w:val="id-ID"/>
+        </w:rPr>
+      </w:pPr>
+      <w:r>
+        <w:rPr>
+          <w:noProof/>
+        </w:rPr>
+        <w:drawing>
+          <wp:inline distT="0" distB="0" distL="0" distR="0" wp14:anchorId="7987EF61" wp14:editId="0E5FF37C">
+            <wp:extent cx="3221355" cy="283845"/>
+            <wp:effectExtent l="0" t="0" r="0" b="1905"/>
+            <wp:docPr id="13" name="Picture 13" descr="RMS Prop(Root Mean Square) Deep Learning Optimizer"/>
+            <wp:cNvGraphicFramePr>
+              <a:graphicFrameLocks xmlns:a="http://schemas.openxmlformats.org/drawingml/2006/main" noChangeAspect="1"/>
+            </wp:cNvGraphicFramePr>
+            <a:graphic xmlns:a="http://schemas.openxmlformats.org/drawingml/2006/main">
+              <a:graphicData uri="http://schemas.openxmlformats.org/drawingml/2006/picture">
+                <pic:pic xmlns:pic="http://schemas.openxmlformats.org/drawingml/2006/picture">
+                  <pic:nvPicPr>
+                    <pic:cNvPr id="0" name="Picture 1" descr="RMS Prop(Root Mean Square) Deep Learning Optimizer"/>
+                    <pic:cNvPicPr>
+                      <a:picLocks noChangeAspect="1" noChangeArrowheads="1"/>
+                    </pic:cNvPicPr>
+                  </pic:nvPicPr>
+                  <pic:blipFill>
+                    <a:blip r:embed="rId11">
+                      <a:extLst>
+                        <a:ext uri="{28A0092B-C50C-407E-A947-70E740481C1C}">
+                          <a14:useLocalDpi xmlns:a14="http://schemas.microsoft.com/office/drawing/2010/main" val="0"/>
+                        </a:ext>
+                      </a:extLst>
+                    </a:blip>
+                    <a:srcRect/>
+                    <a:stretch>
+                      <a:fillRect/>
+                    </a:stretch>
+                  </pic:blipFill>
+                  <pic:spPr bwMode="auto">
+                    <a:xfrm>
+                      <a:off x="0" y="0"/>
+                      <a:ext cx="3221355" cy="283845"/>
+                    </a:xfrm>
+                    <a:prstGeom prst="rect">
+                      <a:avLst/>
+                    </a:prstGeom>
+                    <a:noFill/>
+                    <a:ln>
+                      <a:noFill/>
+                    </a:ln>
+                  </pic:spPr>
+                </pic:pic>
+              </a:graphicData>
+            </a:graphic>
+          </wp:inline>
+        </w:drawing>
+      </w:r>
+    </w:p>
+    <w:p>
+      <w:pPr>
+        <w:pStyle w:val="ListParagraph"/>
+        <w:ind w:left="1440"/>
+        <w:rPr>
+          <w:lang w:val="id-ID"/>
+        </w:rPr>
+      </w:pPr>
+      <w:r>
+        <w:rPr>
+          <w:lang w:val="id-ID"/>
+        </w:rPr>
+        <w:lastRenderedPageBreak/>
+        <w:t>di mana gamma adalah faktor pelupa. Bobot diperbarui dengan rumus di bawah ini</w:t>
+      </w:r>
+    </w:p>
+    <w:p>
+      <w:pPr>
+        <w:pStyle w:val="ListParagraph"/>
+        <w:ind w:left="1440"/>
+        <w:rPr>
+          <w:lang w:val="id-ID"/>
+        </w:rPr>
+      </w:pPr>
+      <w:r>
+        <w:rPr>
+          <w:noProof/>
+        </w:rPr>
+        <w:drawing>
+          <wp:inline distT="0" distB="0" distL="0" distR="0" wp14:anchorId="10AE22CA" wp14:editId="6F0FD740">
+            <wp:extent cx="2202815" cy="498475"/>
+            <wp:effectExtent l="0" t="0" r="6985" b="0"/>
+            <wp:docPr id="14" name="Picture 14" descr="RMS Prop(Root Mean Square) Deep Learning Optimizer"/>
+            <wp:cNvGraphicFramePr>
+              <a:graphicFrameLocks xmlns:a="http://schemas.openxmlformats.org/drawingml/2006/main" noChangeAspect="1"/>
+            </wp:cNvGraphicFramePr>
+            <a:graphic xmlns:a="http://schemas.openxmlformats.org/drawingml/2006/main">
+              <a:graphicData uri="http://schemas.openxmlformats.org/drawingml/2006/picture">
+                <pic:pic xmlns:pic="http://schemas.openxmlformats.org/drawingml/2006/picture">
+                  <pic:nvPicPr>
+                    <pic:cNvPr id="0" name="Picture 3" descr="RMS Prop(Root Mean Square) Deep Learning Optimizer"/>
+                    <pic:cNvPicPr>
+                      <a:picLocks noChangeAspect="1" noChangeArrowheads="1"/>
+                    </pic:cNvPicPr>
+                  </pic:nvPicPr>
+                  <pic:blipFill>
+                    <a:blip r:embed="rId12">
+                      <a:extLst>
+                        <a:ext uri="{28A0092B-C50C-407E-A947-70E740481C1C}">
+                          <a14:useLocalDpi xmlns:a14="http://schemas.microsoft.com/office/drawing/2010/main" val="0"/>
+                        </a:ext>
+                      </a:extLst>
+                    </a:blip>
+                    <a:srcRect/>
+                    <a:stretch>
+                      <a:fillRect/>
+                    </a:stretch>
+                  </pic:blipFill>
+                  <pic:spPr bwMode="auto">
+                    <a:xfrm>
+                      <a:off x="0" y="0"/>
+                      <a:ext cx="2202815" cy="498475"/>
+                    </a:xfrm>
+                    <a:prstGeom prst="rect">
+                      <a:avLst/>
+                    </a:prstGeom>
+                    <a:noFill/>
+                    <a:ln>
+                      <a:noFill/>
+                    </a:ln>
+                  </pic:spPr>
+                </pic:pic>
+              </a:graphicData>
+            </a:graphic>
+          </wp:inline>
+        </w:drawing>
+      </w:r>
+    </w:p>
+    <w:p>
+      <w:pPr>
+        <w:pStyle w:val="ListParagraph"/>
+        <w:ind w:left="1440"/>
+        <w:rPr>
+          <w:lang w:val="id-ID"/>
+        </w:rPr>
+      </w:pPr>
+    </w:p>
+    <w:p>
+      <w:pPr>
+        <w:pStyle w:val="ListParagraph"/>
+        <w:ind w:left="1440"/>
+        <w:rPr>
+          <w:lang w:val="id-ID"/>
+        </w:rPr>
+      </w:pPr>
+      <w:r>
+        <w:rPr>
+          <w:lang w:val="id-ID"/>
+        </w:rPr>
+        <w:t xml:space="preserve">Dalam istilah yang lebih sederhana, jika ada parameter yang menyebabkan fungsi </w:t>
+      </w:r>
+      <w:r>
+        <w:rPr>
+          <w:lang w:val="en-US"/>
+        </w:rPr>
+        <w:t>cost</w:t>
+      </w:r>
+      <w:r>
+        <w:rPr>
+          <w:lang w:val="id-ID"/>
+        </w:rPr>
+        <w:t xml:space="preserve"> banyak berosilasi, kami ingin menghukum </w:t>
+      </w:r>
+      <w:r>
+        <w:rPr>
+          <w:lang w:val="en-US"/>
+        </w:rPr>
+        <w:t xml:space="preserve">(penalize) </w:t>
+      </w:r>
+      <w:r>
+        <w:rPr>
+          <w:lang w:val="id-ID"/>
+        </w:rPr>
+        <w:t xml:space="preserve">pembaruan parameter ini. Misalkan Anda membuat model untuk mengklasifikasikan berbagai jenis ikan. Model bergantung pada faktor 'warna' terutama untuk membedakan antara ikan. Karena itu membuat banyak kesalahan. Apa yang dilakukan RMS Prop adalah, menghukum </w:t>
+      </w:r>
+      <w:r>
+        <w:rPr>
+          <w:lang w:val="en-US"/>
+        </w:rPr>
+        <w:t xml:space="preserve">(penalize) </w:t>
+      </w:r>
+      <w:r>
+        <w:rPr>
+          <w:lang w:val="id-ID"/>
+        </w:rPr>
+        <w:t xml:space="preserve">parameter 'warna' sehingga dapat mengandalkan fitur lain juga. Ini mencegah </w:t>
+      </w:r>
+      <w:proofErr w:type="spellStart"/>
+      <w:r>
+        <w:rPr>
+          <w:lang w:val="en-US"/>
+        </w:rPr>
+        <w:t>algoritma</w:t>
+      </w:r>
+      <w:proofErr w:type="spellEnd"/>
+      <w:r>
+        <w:rPr>
+          <w:lang w:val="id-ID"/>
+        </w:rPr>
+        <w:t xml:space="preserve"> beradaptasi terlalu cepat terhadap perubahan parameter 'warna' dibandingkan dengan parameter lainnya. </w:t>
+      </w:r>
+      <w:proofErr w:type="spellStart"/>
+      <w:r>
+        <w:rPr>
+          <w:lang w:val="en-US"/>
+        </w:rPr>
+        <w:t>Algoritma</w:t>
+      </w:r>
+      <w:proofErr w:type="spellEnd"/>
+      <w:r>
+        <w:rPr>
+          <w:lang w:val="id-ID"/>
+        </w:rPr>
+        <w:t xml:space="preserve"> ini memiliki beberapa keunggulan dibandingkan dengan versi sebelumnya dari </w:t>
+      </w:r>
+      <w:proofErr w:type="spellStart"/>
+      <w:r>
+        <w:rPr>
+          <w:lang w:val="en-US"/>
+        </w:rPr>
+        <w:t>algoritma</w:t>
+      </w:r>
+      <w:proofErr w:type="spellEnd"/>
+      <w:r>
+        <w:rPr>
+          <w:lang w:val="id-ID"/>
+        </w:rPr>
+        <w:t xml:space="preserve"> penurunan gradien. </w:t>
+      </w:r>
+      <w:proofErr w:type="spellStart"/>
+      <w:r>
+        <w:rPr>
+          <w:lang w:val="en-US"/>
+        </w:rPr>
+        <w:t>Algoritma</w:t>
+      </w:r>
+      <w:proofErr w:type="spellEnd"/>
+      <w:r>
+        <w:rPr>
+          <w:lang w:val="id-ID"/>
+        </w:rPr>
+        <w:t xml:space="preserve"> konvergen dengan cepat dan membutuhkan penyetelan yang lebih sedikit daripada algoritme penurunan gradien dan variannya.</w:t>
+      </w:r>
+    </w:p>
+    <w:p>
+      <w:pPr>
+        <w:pStyle w:val="ListParagraph"/>
+        <w:ind w:left="1440"/>
+      </w:pPr>
+      <w:r>
+        <w:rPr>
+          <w:lang w:val="id-ID"/>
+        </w:rPr>
+        <w:t>Masalah dengan RMS Prop adalah bahwa tingkat pembelajaran harus ditentukan secara manual dan nilai yang disarankan tidak berfungsi untuk setiap aplikasi.</w:t>
+      </w:r>
+    </w:p>
+    <w:bookmarkEnd w:id="5"/>
+    <w:p>
+      <w:pPr>
+        <w:pStyle w:val="ListParagraph"/>
+        <w:ind w:left="1440"/>
+        <w:rPr>
+          <w:lang w:val="en-US"/>
+        </w:rPr>
+      </w:pPr>
+    </w:p>
+    <w:p>
+      <w:pPr>
+        <w:pStyle w:val="ListParagraph"/>
+        <w:numPr>
+          <w:ilvl w:val="0"/>
+          <w:numId w:val="19"/>
+        </w:numPr>
+        <w:rPr>
+          <w:lang w:val="en-US"/>
+        </w:rPr>
+      </w:pPr>
+      <w:r>
+        <w:rPr>
+          <w:lang w:val="en-US"/>
+        </w:rPr>
+        <w:t>Adam</w:t>
+      </w:r>
+    </w:p>
+    <w:p>
+      <w:pPr>
+        <w:pStyle w:val="ListParagraph"/>
+        <w:ind w:left="1440"/>
+        <w:rPr>
+          <w:lang w:val="id-ID"/>
+        </w:rPr>
+      </w:pPr>
+      <w:bookmarkStart w:id="6" w:name="_Hlk116070188"/>
+      <w:r>
+        <w:rPr>
+          <w:lang w:val="id-ID"/>
+        </w:rPr>
+        <w:t xml:space="preserve">Algoritma optimasi ini merupakan perluasan lebih lanjut dari </w:t>
+      </w:r>
+      <w:proofErr w:type="spellStart"/>
+      <w:r>
+        <w:rPr>
+          <w:lang w:val="en-US"/>
+        </w:rPr>
+        <w:t>stocasthic</w:t>
+      </w:r>
+      <w:proofErr w:type="spellEnd"/>
+      <w:r>
+        <w:rPr>
+          <w:lang w:val="en-US"/>
+        </w:rPr>
+        <w:t xml:space="preserve"> gradient descent </w:t>
+      </w:r>
+      <w:r>
+        <w:rPr>
+          <w:lang w:val="id-ID"/>
+        </w:rPr>
+        <w:t xml:space="preserve">untuk memperbarui bobot jaringan selama </w:t>
+      </w:r>
+      <w:r>
+        <w:rPr>
+          <w:lang w:val="en-US"/>
+        </w:rPr>
+        <w:t>training</w:t>
+      </w:r>
+      <w:r>
+        <w:rPr>
+          <w:lang w:val="id-ID"/>
+        </w:rPr>
+        <w:t xml:space="preserve">. Tidak seperti mempertahankan tingkat pembelajaran tunggal melalui pelatihan dalam SGD, </w:t>
+      </w:r>
+      <w:r>
+        <w:rPr>
+          <w:lang w:val="en-US"/>
+        </w:rPr>
+        <w:t>optimizer</w:t>
+      </w:r>
+      <w:r>
+        <w:rPr>
+          <w:lang w:val="id-ID"/>
+        </w:rPr>
+        <w:t xml:space="preserve"> Adam memperbarui tingkat pembelajaran untuk setiap bobot jaringan secara individual. Dalam adam, alih-alih mengadaptasi tingkat pembelajaran berdasarkan momen pertama (rata-rata) seperti di RMS Prop, ia juga menggunakan momen kedua dari gradien. </w:t>
+      </w:r>
+    </w:p>
+    <w:p>
+      <w:pPr>
+        <w:pStyle w:val="ListParagraph"/>
+        <w:ind w:left="1440"/>
+        <w:rPr>
+          <w:lang w:val="id-ID"/>
+        </w:rPr>
+      </w:pPr>
+      <w:proofErr w:type="spellStart"/>
+      <w:r>
+        <w:rPr>
+          <w:lang w:val="en-US"/>
+        </w:rPr>
+        <w:t>Algoritma</w:t>
+      </w:r>
+      <w:proofErr w:type="spellEnd"/>
+      <w:r>
+        <w:rPr>
+          <w:lang w:val="id-ID"/>
+        </w:rPr>
+        <w:t xml:space="preserve"> ini mudah diterapkan, memiliki waktu berjalan yang lebih cepat, kebutuhan memori yang rendah, dan memerlukan penyetelan yang lebih sedikit daripada algoritme pengoptimalan lainnya.</w:t>
+      </w:r>
+    </w:p>
+    <w:bookmarkEnd w:id="6"/>
+    <w:p>
+      <w:pPr>
+        <w:pStyle w:val="ListParagraph"/>
+        <w:ind w:left="1440"/>
+        <w:rPr>
+          <w:lang w:val="id-ID"/>
+        </w:rPr>
+      </w:pPr>
+      <w:r>
+        <w:rPr>
+          <w:noProof/>
+        </w:rPr>
+        <w:drawing>
+          <wp:inline distT="0" distB="0" distL="0" distR="0" wp14:anchorId="27825B33" wp14:editId="3F7F8F0A">
+            <wp:extent cx="5731510" cy="516890"/>
+            <wp:effectExtent l="0" t="0" r="2540" b="0"/>
+            <wp:docPr id="15" name="Picture 15" descr="Adma Deep Learning Optimizer"/>
+            <wp:cNvGraphicFramePr>
+              <a:graphicFrameLocks xmlns:a="http://schemas.openxmlformats.org/drawingml/2006/main" noChangeAspect="1"/>
+            </wp:cNvGraphicFramePr>
+            <a:graphic xmlns:a="http://schemas.openxmlformats.org/drawingml/2006/main">
+              <a:graphicData uri="http://schemas.openxmlformats.org/drawingml/2006/picture">
+                <pic:pic xmlns:pic="http://schemas.openxmlformats.org/drawingml/2006/picture">
+                  <pic:nvPicPr>
+                    <pic:cNvPr id="0" name="Picture 5" descr="Adma Deep Learning Optimizer"/>
+                    <pic:cNvPicPr>
+                      <a:picLocks noChangeAspect="1" noChangeArrowheads="1"/>
+                    </pic:cNvPicPr>
+                  </pic:nvPicPr>
+                  <pic:blipFill>
+                    <a:blip r:embed="rId13">
+                      <a:extLst>
+                        <a:ext uri="{28A0092B-C50C-407E-A947-70E740481C1C}">
+                          <a14:useLocalDpi xmlns:a14="http://schemas.microsoft.com/office/drawing/2010/main" val="0"/>
+                        </a:ext>
+                      </a:extLst>
+                    </a:blip>
+                    <a:srcRect/>
+                    <a:stretch>
+                      <a:fillRect/>
+                    </a:stretch>
+                  </pic:blipFill>
+                  <pic:spPr bwMode="auto">
+                    <a:xfrm>
+                      <a:off x="0" y="0"/>
+                      <a:ext cx="5731510" cy="516890"/>
+                    </a:xfrm>
+                    <a:prstGeom prst="rect">
+                      <a:avLst/>
+                    </a:prstGeom>
+                    <a:noFill/>
+                    <a:ln>
+                      <a:noFill/>
+                    </a:ln>
+                  </pic:spPr>
+                </pic:pic>
+              </a:graphicData>
+            </a:graphic>
+          </wp:inline>
+        </w:drawing>
+      </w:r>
+    </w:p>
+    <w:p>
+      <w:pPr>
+        <w:pStyle w:val="ListParagraph"/>
+        <w:ind w:left="1440"/>
+        <w:rPr>
+          <w:lang w:val="id-ID"/>
+        </w:rPr>
+      </w:pPr>
+      <w:bookmarkStart w:id="7" w:name="_Hlk116070290"/>
+      <w:r>
+        <w:rPr>
+          <w:lang w:val="id-ID"/>
+        </w:rPr>
+        <w:t xml:space="preserve">Rumus di atas merupakan cara kerja </w:t>
+      </w:r>
+      <w:proofErr w:type="spellStart"/>
+      <w:r>
+        <w:rPr>
+          <w:lang w:val="id-ID"/>
+        </w:rPr>
+        <w:t>pengoptimal</w:t>
+      </w:r>
+      <w:proofErr w:type="spellEnd"/>
+      <w:r>
+        <w:rPr>
+          <w:lang w:val="id-ID"/>
+        </w:rPr>
+        <w:t xml:space="preserve"> adam. Di sini B1 dan B2 mewakili laju peluruhan rata-rata gradien.</w:t>
+      </w:r>
+    </w:p>
+    <w:bookmarkEnd w:id="7"/>
+    <w:p>
+      <w:pPr>
+        <w:pStyle w:val="ListParagraph"/>
+        <w:ind w:left="1440"/>
+        <w:rPr>
+          <w:lang w:val="id-ID"/>
+        </w:rPr>
+      </w:pPr>
+    </w:p>
+    <w:p>
+      <w:pPr>
+        <w:pStyle w:val="ListParagraph"/>
+        <w:ind w:left="1440"/>
+      </w:pPr>
+      <w:bookmarkStart w:id="8" w:name="_Hlk116070299"/>
+      <w:proofErr w:type="spellStart"/>
+      <w:r>
+        <w:rPr>
+          <w:lang w:val="en-US"/>
+        </w:rPr>
+        <w:t>Kelemahan</w:t>
+      </w:r>
+      <w:proofErr w:type="spellEnd"/>
+      <w:r>
+        <w:rPr>
+          <w:lang w:val="en-US"/>
+        </w:rPr>
+        <w:t xml:space="preserve"> optimizer </w:t>
+      </w:r>
+      <w:r>
+        <w:rPr>
+          <w:lang w:val="id-ID"/>
+        </w:rPr>
+        <w:t>Ini cenderung fokus pada waktu komputasi yang lebih cepat, sedangkan algoritma seperti penurunan gradien stokastik fokus pada titik data. Itu sebabnya algoritme seperti SGD menggeneralisasi data dengan cara yang lebih baik dengan mengorbankan kecepatan komputasi yang rendah. Jadi, algoritme pengoptimalan dapat dipilih sesuai dengan kebutuhan dan jenis data.</w:t>
+      </w:r>
+    </w:p>
+    <w:bookmarkEnd w:id="8"/>
     <w:p>
       <w:pPr>
         <w:pStyle w:val="ListParagraph"/>
@@ -1685,6 +2457,7 @@
           <w:lang w:val="id-ID"/>
         </w:rPr>
       </w:pPr>
+      <w:bookmarkStart w:id="9" w:name="_Hlk116070441"/>
       <w:r>
         <w:rPr>
           <w:i/>
@@ -1809,7 +2582,14 @@
         <w:rPr>
           <w:lang w:val="id-ID"/>
         </w:rPr>
-        <w:t>Kemampuan untuk memperkenalkan non-</w:t>
+        <w:t xml:space="preserve">Kemampuan untuk </w:t>
+      </w:r>
+      <w:r>
+        <w:rPr>
+          <w:lang w:val="id-ID"/>
+        </w:rPr>
+        <w:lastRenderedPageBreak/>
+        <w:t>memperkenalkan non-</w:t>
       </w:r>
       <w:proofErr w:type="spellStart"/>
       <w:r>
@@ -1911,6 +2691,7 @@
         <w:t>:</w:t>
       </w:r>
     </w:p>
+    <w:bookmarkEnd w:id="9"/>
     <w:p>
       <w:pPr>
         <w:pStyle w:val="ListParagraph"/>
@@ -1937,6 +2718,7 @@
           <w:lang w:val="en-US"/>
         </w:rPr>
       </w:pPr>
+      <w:bookmarkStart w:id="10" w:name="_Hlk116071139"/>
       <w:r>
         <w:rPr>
           <w:i/>
@@ -1979,6 +2761,7 @@
       <w:r>
         <w:t xml:space="preserve"> </w:t>
       </w:r>
+      <w:proofErr w:type="gramStart"/>
       <w:r>
         <w:rPr>
           <w:i/>
@@ -1987,7 +2770,11 @@
         <w:t xml:space="preserve">return </w:t>
       </w:r>
       <w:r>
-        <w:t xml:space="preserve"> 0 </w:t>
+        <w:t xml:space="preserve"> 0</w:t>
+      </w:r>
+      <w:proofErr w:type="gramEnd"/>
+      <w:r>
+        <w:t xml:space="preserve"> </w:t>
       </w:r>
       <w:proofErr w:type="spellStart"/>
       <w:r>
@@ -2103,13 +2890,7 @@
         <w:rPr>
           <w:lang w:val="en-US"/>
         </w:rPr>
-        <w:t xml:space="preserve"> </w:t>
-      </w:r>
-      <w:r>
-        <w:rPr>
-          <w:lang w:val="en-US"/>
-        </w:rPr>
-        <w:t xml:space="preserve">sigmoid </w:t>
+        <w:t xml:space="preserve"> sigmoid </w:t>
       </w:r>
       <w:proofErr w:type="spellStart"/>
       <w:r>
@@ -2168,6 +2949,7 @@
         <w:t xml:space="preserve"> berikut:</w:t>
       </w:r>
     </w:p>
+    <w:bookmarkEnd w:id="10"/>
     <w:p>
       <w:pPr>
         <w:pStyle w:val="ListParagraph"/>
@@ -2187,9 +2969,9 @@
       </w:pPr>
       <w:r>
         <w:rPr>
-          <w:lang w:val="en-US"/>
-        </w:rPr>
-        <w:lastRenderedPageBreak/>
+          <w:noProof/>
+          <w:lang w:val="en-US"/>
+        </w:rPr>
         <w:drawing>
           <wp:inline distT="0" distB="0" distL="0" distR="0" wp14:anchorId="4D734316" wp14:editId="59E181A0">
             <wp:extent cx="2568163" cy="1539373"/>
@@ -2206,7 +2988,7 @@
                     <pic:cNvPicPr/>
                   </pic:nvPicPr>
                   <pic:blipFill>
-                    <a:blip r:embed="rId12"/>
+                    <a:blip r:embed="rId14"/>
                     <a:stretch>
                       <a:fillRect/>
                     </a:stretch>
@@ -2257,7 +3039,7 @@
                     </pic:cNvPicPr>
                   </pic:nvPicPr>
                   <pic:blipFill>
-                    <a:blip r:embed="rId13">
+                    <a:blip r:embed="rId15">
                       <a:extLst>
                         <a:ext uri="{28A0092B-C50C-407E-A947-70E740481C1C}">
                           <a14:useLocalDpi xmlns:a14="http://schemas.microsoft.com/office/drawing/2010/main" val="0"/>
@@ -2301,12 +3083,24 @@
       <w:r>
         <w:t>[1]</w:t>
       </w:r>
-      <w:hyperlink r:id="rId14" w:history="1">
+      <w:hyperlink r:id="rId16" w:history="1">
         <w:r>
           <w:rPr>
             <w:rStyle w:val="Hyperlink"/>
           </w:rPr>
-          <w:t>https://www.kdnuggets.com/2022/06/activation-functions-work-deep-learning.html</w:t>
+          <w:t>https://www.kdnuggets.com/2022/06/activation</w:t>
+        </w:r>
+        <w:r>
+          <w:rPr>
+            <w:rStyle w:val="Hyperlink"/>
+          </w:rPr>
+          <w:t>-</w:t>
+        </w:r>
+        <w:r>
+          <w:rPr>
+            <w:rStyle w:val="Hyperlink"/>
+          </w:rPr>
+          <w:t>functions-work-deep-learning.html</w:t>
         </w:r>
       </w:hyperlink>
     </w:p>
@@ -2325,6 +3119,7 @@
         </w:numPr>
       </w:pPr>
       <w:proofErr w:type="spellStart"/>
+      <w:proofErr w:type="gramStart"/>
       <w:r>
         <w:t>ReLu</w:t>
       </w:r>
@@ -2332,9 +3127,12 @@
       <w:r>
         <w:t>(</w:t>
       </w:r>
+      <w:bookmarkStart w:id="11" w:name="_Hlk116071269"/>
+      <w:proofErr w:type="gramEnd"/>
       <w:r>
         <w:t>Rectified Linear Unit</w:t>
       </w:r>
+      <w:bookmarkEnd w:id="11"/>
       <w:r>
         <w:t>)</w:t>
       </w:r>
@@ -2344,6 +3142,7 @@
         <w:pStyle w:val="ListParagraph"/>
         <w:ind w:left="1440"/>
       </w:pPr>
+      <w:bookmarkStart w:id="12" w:name="_Hlk116071278"/>
       <w:proofErr w:type="spellStart"/>
       <w:r>
         <w:rPr>
@@ -2680,6 +3479,7 @@
         <w:t xml:space="preserve"> berikut:</w:t>
       </w:r>
     </w:p>
+    <w:bookmarkEnd w:id="12"/>
     <w:p>
       <w:pPr>
         <w:pStyle w:val="ListParagraph"/>
@@ -2690,6 +3490,7 @@
       </w:pPr>
       <w:r>
         <w:rPr>
+          <w:noProof/>
           <w:lang w:val="en-US"/>
         </w:rPr>
         <w:drawing>
@@ -2708,7 +3509,7 @@
                     <pic:cNvPicPr/>
                   </pic:nvPicPr>
                   <pic:blipFill>
-                    <a:blip r:embed="rId15"/>
+                    <a:blip r:embed="rId17"/>
                     <a:stretch>
                       <a:fillRect/>
                     </a:stretch>
@@ -2760,7 +3561,7 @@
                     </pic:cNvPicPr>
                   </pic:nvPicPr>
                   <pic:blipFill>
-                    <a:blip r:embed="rId16">
+                    <a:blip r:embed="rId18">
                       <a:extLst>
                         <a:ext uri="{28A0092B-C50C-407E-A947-70E740481C1C}">
                           <a14:useLocalDpi xmlns:a14="http://schemas.microsoft.com/office/drawing/2010/main" val="0"/>
@@ -2800,7 +3601,7 @@
           <w:lang w:val="en-US"/>
         </w:rPr>
       </w:pPr>
-      <w:hyperlink r:id="rId17" w:history="1">
+      <w:hyperlink r:id="rId19" w:history="1">
         <w:r>
           <w:rPr>
             <w:rStyle w:val="Hyperlink"/>
@@ -2846,6 +3647,7 @@
           <w:lang w:val="id-ID"/>
         </w:rPr>
       </w:pPr>
+      <w:bookmarkStart w:id="13" w:name="_Hlk116071446"/>
       <w:r>
         <w:rPr>
           <w:lang w:val="id-ID"/>
@@ -3132,6 +3934,7 @@
         <w:t xml:space="preserve"> berikut:</w:t>
       </w:r>
     </w:p>
+    <w:bookmarkEnd w:id="13"/>
     <w:p>
       <w:pPr>
         <w:pStyle w:val="ListParagraph"/>
@@ -3142,6 +3945,7 @@
       </w:pPr>
       <w:r>
         <w:rPr>
+          <w:noProof/>
           <w:lang w:val="en-US"/>
         </w:rPr>
         <w:drawing>
@@ -3160,7 +3964,7 @@
                     <pic:cNvPicPr/>
                   </pic:nvPicPr>
                   <pic:blipFill>
-                    <a:blip r:embed="rId18"/>
+                    <a:blip r:embed="rId20"/>
                     <a:stretch>
                       <a:fillRect/>
                     </a:stretch>
@@ -3211,7 +4015,7 @@
                     </pic:cNvPicPr>
                   </pic:nvPicPr>
                   <pic:blipFill>
-                    <a:blip r:embed="rId19">
+                    <a:blip r:embed="rId21">
                       <a:extLst>
                         <a:ext uri="{28A0092B-C50C-407E-A947-70E740481C1C}">
                           <a14:useLocalDpi xmlns:a14="http://schemas.microsoft.com/office/drawing/2010/main" val="0"/>
@@ -3282,14 +4086,29 @@
       <w:r>
         <w:t xml:space="preserve"> </w:t>
       </w:r>
-      <w:hyperlink r:id="rId20" w:history="1">
-        <w:r>
-          <w:rPr>
-            <w:rStyle w:val="Hyperlink"/>
-          </w:rPr>
-          <w:t>https://towardsdatascience.com/regularization-in-deep-learning-l1-l2-and-dropout-377e75acc036</w:t>
-        </w:r>
-      </w:hyperlink>
+      <w:bookmarkStart w:id="14" w:name="_Hlk116328177"/>
+      <w:r>
+        <w:fldChar w:fldCharType="begin"/>
+      </w:r>
+      <w:r>
+        <w:instrText xml:space="preserve"> HYPERLINK "https://towardsdatascience.com/regularization-in-deep-learning-l1-l2-and-dropout-377e75acc036" </w:instrText>
+      </w:r>
+      <w:r>
+        <w:fldChar w:fldCharType="separate"/>
+      </w:r>
+      <w:r>
+        <w:rPr>
+          <w:rStyle w:val="Hyperlink"/>
+        </w:rPr>
+        <w:t>https://towardsdatascience.com/regularization-in-deep-learning-l1-l2-and-dropout-377e75acc036</w:t>
+      </w:r>
+      <w:r>
+        <w:rPr>
+          <w:rStyle w:val="Hyperlink"/>
+        </w:rPr>
+        <w:fldChar w:fldCharType="end"/>
+      </w:r>
+      <w:bookmarkEnd w:id="14"/>
       <w:r>
         <w:br/>
       </w:r>
@@ -3642,7 +4461,7 @@
                     </pic:cNvPicPr>
                   </pic:nvPicPr>
                   <pic:blipFill>
-                    <a:blip r:embed="rId21" cstate="print">
+                    <a:blip r:embed="rId22" cstate="print">
                       <a:extLst>
                         <a:ext uri="{28A0092B-C50C-407E-A947-70E740481C1C}">
                           <a14:useLocalDpi xmlns:a14="http://schemas.microsoft.com/office/drawing/2010/main" val="0"/>
@@ -3814,9 +4633,17 @@
         <w:rPr>
           <w:lang w:val="id-ID"/>
         </w:rPr>
-        <w:t>. Penonaktifan neuron dengan probabilitas tertentu P diterapkan pada setiap langkah perambatan maju dan pembaruan bobot.</w:t>
-      </w:r>
-    </w:p>
+        <w:t xml:space="preserve">. </w:t>
+      </w:r>
+      <w:bookmarkStart w:id="15" w:name="_Hlk116072169"/>
+      <w:r>
+        <w:rPr>
+          <w:lang w:val="id-ID"/>
+        </w:rPr>
+        <w:t>Penonaktifan neuron dengan probabilitas tertentu P diterapkan pada setiap langkah perambatan maju dan pembaruan bobot.</w:t>
+      </w:r>
+    </w:p>
+    <w:bookmarkEnd w:id="15"/>
     <w:p>
       <w:pPr>
         <w:pStyle w:val="ListParagraph"/>
@@ -3843,12 +4670,24 @@
       <w:r>
         <w:t xml:space="preserve">[1] </w:t>
       </w:r>
-      <w:hyperlink r:id="rId22" w:history="1">
+      <w:hyperlink r:id="rId23" w:history="1">
         <w:r>
           <w:rPr>
             <w:rStyle w:val="Hyperlink"/>
           </w:rPr>
-          <w:t>https://towardsdatascience.com/loss-functions-and-their-use-in-neural-networks-a470e703f1e9</w:t>
+          <w:t>https://towardsdatascience.com/loss-func</w:t>
+        </w:r>
+        <w:r>
+          <w:rPr>
+            <w:rStyle w:val="Hyperlink"/>
+          </w:rPr>
+          <w:t>t</w:t>
+        </w:r>
+        <w:r>
+          <w:rPr>
+            <w:rStyle w:val="Hyperlink"/>
+          </w:rPr>
+          <w:t>ions-and-their-use-in-neural-networks-a470e703f1e9</w:t>
         </w:r>
       </w:hyperlink>
     </w:p>
@@ -3857,6 +4696,7 @@
         <w:pStyle w:val="ListParagraph"/>
         <w:ind w:left="1080"/>
       </w:pPr>
+      <w:bookmarkStart w:id="16" w:name="_Hlk116072272"/>
       <w:r>
         <w:rPr>
           <w:i/>
@@ -3889,21 +4729,7 @@
         <w:rPr>
           <w:lang w:val="en-US"/>
         </w:rPr>
-        <w:t xml:space="preserve"> </w:t>
-      </w:r>
-      <w:proofErr w:type="spellStart"/>
-      <w:r>
-        <w:rPr>
-          <w:lang w:val="en-US"/>
-        </w:rPr>
-        <w:t>Dalam</w:t>
-      </w:r>
-      <w:proofErr w:type="spellEnd"/>
-      <w:r>
-        <w:rPr>
-          <w:lang w:val="en-US"/>
-        </w:rPr>
-        <w:t xml:space="preserve"> </w:t>
+        <w:t xml:space="preserve"> Dalam </w:t>
       </w:r>
       <w:proofErr w:type="spellStart"/>
       <w:r>
@@ -4022,6 +4848,7 @@
         <w:t>.</w:t>
       </w:r>
     </w:p>
+    <w:bookmarkEnd w:id="16"/>
     <w:p>
       <w:pPr>
         <w:pStyle w:val="ListParagraph"/>
@@ -4045,6 +4872,7 @@
           <w:lang w:val="en-US"/>
         </w:rPr>
       </w:pPr>
+      <w:bookmarkStart w:id="17" w:name="_Hlk116072359"/>
       <w:r>
         <w:rPr>
           <w:lang w:val="id-ID"/>
@@ -4126,6 +4954,7 @@
         <w:t xml:space="preserve"> Mean Squared Error (MSE) dan Mean Absolute Error (MAE)</w:t>
       </w:r>
     </w:p>
+    <w:bookmarkEnd w:id="17"/>
     <w:p>
       <w:pPr>
         <w:pStyle w:val="ListParagraph"/>
@@ -4171,7 +5000,7 @@
                     </pic:cNvPicPr>
                   </pic:nvPicPr>
                   <pic:blipFill>
-                    <a:blip r:embed="rId23">
+                    <a:blip r:embed="rId24">
                       <a:extLst>
                         <a:ext uri="{28A0092B-C50C-407E-A947-70E740481C1C}">
                           <a14:useLocalDpi xmlns:a14="http://schemas.microsoft.com/office/drawing/2010/main" val="0"/>
@@ -4205,6 +5034,7 @@
       <w:r>
         <w:br/>
       </w:r>
+      <w:bookmarkStart w:id="18" w:name="_Hlk116072392"/>
       <w:proofErr w:type="spellStart"/>
       <w:r>
         <w:t>Fungsi</w:t>
@@ -4689,6 +5519,7 @@
         </w:rPr>
         <w:t>jika nilai prediksi secara signifikan lebih besar dari atau kurang dari nilai targetnya, ini akan meningkatkan kerugian secara signifikan.</w:t>
       </w:r>
+      <w:bookmarkEnd w:id="18"/>
     </w:p>
     <w:p>
       <w:pPr>
@@ -4744,7 +5575,7 @@
                     </pic:cNvPicPr>
                   </pic:nvPicPr>
                   <pic:blipFill>
-                    <a:blip r:embed="rId24">
+                    <a:blip r:embed="rId25">
                       <a:extLst>
                         <a:ext uri="{28A0092B-C50C-407E-A947-70E740481C1C}">
                           <a14:useLocalDpi xmlns:a14="http://schemas.microsoft.com/office/drawing/2010/main" val="0"/>
@@ -4784,58 +5615,73 @@
           <w:lang w:val="id-ID"/>
         </w:rPr>
       </w:pPr>
+      <w:bookmarkStart w:id="19" w:name="_Hlk116072583"/>
+      <w:r>
+        <w:rPr>
+          <w:lang w:val="en-US"/>
+        </w:rPr>
+        <w:t xml:space="preserve">Loss </w:t>
+      </w:r>
+      <w:proofErr w:type="gramStart"/>
+      <w:r>
+        <w:rPr>
+          <w:lang w:val="en-US"/>
+        </w:rPr>
+        <w:t xml:space="preserve">function </w:t>
+      </w:r>
+      <w:r>
+        <w:rPr>
+          <w:lang w:val="id-ID"/>
+        </w:rPr>
+        <w:t xml:space="preserve"> ini</w:t>
+      </w:r>
+      <w:proofErr w:type="gramEnd"/>
+      <w:r>
+        <w:rPr>
+          <w:lang w:val="id-ID"/>
+        </w:rPr>
+        <w:t xml:space="preserve"> digunakan sebagai alternatif untuk MSE dalam beberapa kasus. Seperti disebutkan sebelumnya, MSE sangat sensitif terhadap </w:t>
+      </w:r>
+      <w:proofErr w:type="spellStart"/>
+      <w:r>
+        <w:rPr>
+          <w:lang w:val="id-ID"/>
+        </w:rPr>
+        <w:t>outlier</w:t>
+      </w:r>
+      <w:proofErr w:type="spellEnd"/>
+      <w:r>
+        <w:rPr>
+          <w:lang w:val="id-ID"/>
+        </w:rPr>
+        <w:t xml:space="preserve">, yang secara dramatis dapat mempengaruhi kerugian karena jarak kuadrat. MAE digunakan dalam kasus ketika data pelatihan memiliki sejumlah besar </w:t>
+      </w:r>
+      <w:proofErr w:type="spellStart"/>
+      <w:r>
+        <w:rPr>
+          <w:lang w:val="id-ID"/>
+        </w:rPr>
+        <w:t>outlier</w:t>
+      </w:r>
+      <w:proofErr w:type="spellEnd"/>
+      <w:r>
+        <w:rPr>
+          <w:lang w:val="id-ID"/>
+        </w:rPr>
+        <w:t xml:space="preserve"> untuk mengurangi hal ini.</w:t>
+      </w:r>
+      <w:r>
+        <w:rPr>
+          <w:lang w:val="en-US"/>
+        </w:rPr>
+        <w:t xml:space="preserve"> </w:t>
+      </w:r>
       <w:r>
         <w:rPr>
           <w:lang w:val="en-US"/>
         </w:rPr>
         <w:t xml:space="preserve">Loss function </w:t>
       </w:r>
-      <w:r>
-        <w:rPr>
-          <w:lang w:val="id-ID"/>
-        </w:rPr>
-        <w:t xml:space="preserve"> ini digunakan sebagai alternatif untuk MSE dalam beberapa kasus. Seperti disebutkan sebelumnya, MSE sangat sensitif terhadap </w:t>
-      </w:r>
-      <w:proofErr w:type="spellStart"/>
-      <w:r>
-        <w:rPr>
-          <w:lang w:val="id-ID"/>
-        </w:rPr>
-        <w:t>outlier</w:t>
-      </w:r>
-      <w:proofErr w:type="spellEnd"/>
-      <w:r>
-        <w:rPr>
-          <w:lang w:val="id-ID"/>
-        </w:rPr>
-        <w:t xml:space="preserve">, yang secara dramatis dapat mempengaruhi kerugian karena jarak kuadrat. MAE digunakan dalam kasus ketika data pelatihan memiliki sejumlah besar </w:t>
-      </w:r>
-      <w:proofErr w:type="spellStart"/>
-      <w:r>
-        <w:rPr>
-          <w:lang w:val="id-ID"/>
-        </w:rPr>
-        <w:t>outlier</w:t>
-      </w:r>
-      <w:proofErr w:type="spellEnd"/>
-      <w:r>
-        <w:rPr>
-          <w:lang w:val="id-ID"/>
-        </w:rPr>
-        <w:t xml:space="preserve"> untuk mengurangi hal ini.</w:t>
-      </w:r>
-      <w:r>
-        <w:rPr>
-          <w:lang w:val="en-US"/>
-        </w:rPr>
-        <w:t xml:space="preserve"> </w:t>
-      </w:r>
-      <w:r>
-        <w:rPr>
-          <w:lang w:val="en-US"/>
-        </w:rPr>
-        <w:t xml:space="preserve">Loss function </w:t>
-      </w:r>
       <w:proofErr w:type="spellStart"/>
       <w:r>
         <w:rPr>
@@ -4857,6 +5703,7 @@
         <w:t xml:space="preserve"> juga memiliki beberapa kelemahan; karena jarak rata-rata mendekati 0, optimasi penurunan gradien tidak akan bekerja, karena turunan fungsi pada 0 tidak terdefinisi (yang akan menghasilkan kesalahan, karena tidak mungkin untuk membagi dengan 0).</w:t>
       </w:r>
     </w:p>
+    <w:bookmarkEnd w:id="19"/>
     <w:p>
       <w:pPr>
         <w:pStyle w:val="ListParagraph"/>
@@ -4889,6 +5736,7 @@
           <w:lang w:val="en-US"/>
         </w:rPr>
       </w:pPr>
+      <w:bookmarkStart w:id="20" w:name="_Hlk116072841"/>
       <w:r>
         <w:rPr>
           <w:lang w:val="en-US"/>
@@ -5010,6 +5858,7 @@
       </w:r>
       <w:proofErr w:type="spellEnd"/>
     </w:p>
+    <w:bookmarkEnd w:id="20"/>
     <w:p>
       <w:pPr>
         <w:pStyle w:val="ListParagraph"/>
@@ -5053,6 +5902,7 @@
           <w:lang w:val="id-ID"/>
         </w:rPr>
       </w:pPr>
+      <w:bookmarkStart w:id="21" w:name="_Hlk116072901"/>
       <w:r>
         <w:rPr>
           <w:lang w:val="id-ID"/>
@@ -5129,6 +5979,7 @@
         <w:t xml:space="preserve"> sejajar dengan kategori itu (p(i) = probabilitas bahwa kategorinya adalah 1; 1 — p(i) = probabilitas bahwa kategorinya adalah 0)</w:t>
       </w:r>
     </w:p>
+    <w:bookmarkEnd w:id="21"/>
     <w:p>
       <w:pPr>
         <w:pStyle w:val="ListParagraph"/>
@@ -5159,7 +6010,7 @@
                     </pic:cNvPicPr>
                   </pic:nvPicPr>
                   <pic:blipFill>
-                    <a:blip r:embed="rId25">
+                    <a:blip r:embed="rId26">
                       <a:extLst>
                         <a:ext uri="{28A0092B-C50C-407E-A947-70E740481C1C}">
                           <a14:useLocalDpi xmlns:a14="http://schemas.microsoft.com/office/drawing/2010/main" val="0"/>
@@ -5211,6 +6062,7 @@
           <w:lang w:val="en-US"/>
         </w:rPr>
       </w:pPr>
+      <w:bookmarkStart w:id="22" w:name="_Hlk116072973"/>
       <w:r>
         <w:rPr>
           <w:lang w:val="en-US"/>
@@ -5234,6 +6086,8 @@
           <w:lang w:val="en-US"/>
         </w:rPr>
       </w:pPr>
+      <w:bookmarkStart w:id="23" w:name="_Hlk116072985"/>
+      <w:bookmarkEnd w:id="22"/>
       <w:r>
         <w:rPr>
           <w:lang w:val="id-ID"/>
@@ -5392,6 +6246,7 @@
         <w:t>.</w:t>
       </w:r>
     </w:p>
+    <w:bookmarkEnd w:id="23"/>
     <w:p>
       <w:pPr>
         <w:pStyle w:val="ListParagraph"/>
@@ -5422,7 +6277,7 @@
                     </pic:cNvPicPr>
                   </pic:nvPicPr>
                   <pic:blipFill>
-                    <a:blip r:embed="rId26">
+                    <a:blip r:embed="rId27">
                       <a:extLst>
                         <a:ext uri="{28A0092B-C50C-407E-A947-70E740481C1C}">
                           <a14:useLocalDpi xmlns:a14="http://schemas.microsoft.com/office/drawing/2010/main" val="0"/>
@@ -5486,16 +6341,32 @@
         </w:rPr>
         <w:t xml:space="preserve">[1] </w:t>
       </w:r>
-      <w:hyperlink r:id="rId27" w:history="1">
-        <w:r>
-          <w:rPr>
-            <w:rStyle w:val="Hyperlink"/>
-            <w:lang w:val="en-US"/>
-          </w:rPr>
-          <w:t>https://rifqifai.com/cara-kerja-long-short-term-memory-lstm/</w:t>
-        </w:r>
-      </w:hyperlink>
-    </w:p>
+      <w:bookmarkStart w:id="24" w:name="_Hlk116328188"/>
+      <w:r>
+        <w:fldChar w:fldCharType="begin"/>
+      </w:r>
+      <w:r>
+        <w:instrText xml:space="preserve"> HYPERLINK "https://rifqifai.com/cara-kerja-long-short-term-memory-lstm/" </w:instrText>
+      </w:r>
+      <w:r>
+        <w:fldChar w:fldCharType="separate"/>
+      </w:r>
+      <w:r>
+        <w:rPr>
+          <w:rStyle w:val="Hyperlink"/>
+          <w:lang w:val="en-US"/>
+        </w:rPr>
+        <w:t>https://rifqifai.com/cara-kerja-long-short-term-memory-lstm/</w:t>
+      </w:r>
+      <w:r>
+        <w:rPr>
+          <w:rStyle w:val="Hyperlink"/>
+          <w:lang w:val="en-US"/>
+        </w:rPr>
+        <w:fldChar w:fldCharType="end"/>
+      </w:r>
+    </w:p>
+    <w:bookmarkEnd w:id="24"/>
     <w:p>
       <w:pPr>
         <w:pStyle w:val="ListParagraph"/>
@@ -5519,7 +6390,21 @@
             <w:rStyle w:val="Hyperlink"/>
             <w:lang w:val="en-US"/>
           </w:rPr>
-          <w:t>https://colah.github.io/posts/2015-08-Understanding-LSTMs/</w:t>
+          <w:t>https://colah.github.io/posts/2015</w:t>
+        </w:r>
+        <w:r>
+          <w:rPr>
+            <w:rStyle w:val="Hyperlink"/>
+            <w:lang w:val="en-US"/>
+          </w:rPr>
+          <w:t>-</w:t>
+        </w:r>
+        <w:r>
+          <w:rPr>
+            <w:rStyle w:val="Hyperlink"/>
+            <w:lang w:val="en-US"/>
+          </w:rPr>
+          <w:t>08-Understanding-LSTMs/</w:t>
         </w:r>
       </w:hyperlink>
     </w:p>
@@ -5536,6 +6421,1542 @@
       <w:pPr>
         <w:pStyle w:val="ListParagraph"/>
       </w:pPr>
+    </w:p>
+    <w:p>
+      <w:pPr>
+        <w:pStyle w:val="ListParagraph"/>
+        <w:rPr>
+          <w:lang w:val="en-US"/>
+        </w:rPr>
+      </w:pPr>
+      <w:r>
+        <w:rPr>
+          <w:lang w:val="id-ID"/>
+        </w:rPr>
+        <w:t xml:space="preserve">Jaringan Long </w:t>
+      </w:r>
+      <w:proofErr w:type="spellStart"/>
+      <w:r>
+        <w:rPr>
+          <w:lang w:val="id-ID"/>
+        </w:rPr>
+        <w:t>Short</w:t>
+      </w:r>
+      <w:proofErr w:type="spellEnd"/>
+      <w:r>
+        <w:rPr>
+          <w:lang w:val="id-ID"/>
+        </w:rPr>
+        <w:t xml:space="preserve"> Term </w:t>
+      </w:r>
+      <w:proofErr w:type="spellStart"/>
+      <w:r>
+        <w:rPr>
+          <w:lang w:val="id-ID"/>
+        </w:rPr>
+        <w:t>Memory</w:t>
+      </w:r>
+      <w:proofErr w:type="spellEnd"/>
+      <w:r>
+        <w:rPr>
+          <w:lang w:val="id-ID"/>
+        </w:rPr>
+        <w:t xml:space="preserve"> – biasanya hanya disebut “</w:t>
+      </w:r>
+      <w:proofErr w:type="spellStart"/>
+      <w:r>
+        <w:rPr>
+          <w:lang w:val="id-ID"/>
+        </w:rPr>
+        <w:t>LSTMs</w:t>
+      </w:r>
+      <w:proofErr w:type="spellEnd"/>
+      <w:r>
+        <w:rPr>
+          <w:lang w:val="id-ID"/>
+        </w:rPr>
+        <w:t xml:space="preserve">” – adalah jenis khusus dari RNN, </w:t>
+      </w:r>
+      <w:r>
+        <w:rPr>
+          <w:lang w:val="en-US"/>
+        </w:rPr>
+        <w:t>.</w:t>
+      </w:r>
+    </w:p>
+    <w:p>
+      <w:pPr>
+        <w:pStyle w:val="ListParagraph"/>
+        <w:rPr>
+          <w:lang w:val="en-US"/>
+        </w:rPr>
+      </w:pPr>
+      <w:proofErr w:type="spellStart"/>
+      <w:r>
+        <w:rPr>
+          <w:lang w:val="en-US"/>
+        </w:rPr>
+        <w:t>Jaringan</w:t>
+      </w:r>
+      <w:proofErr w:type="spellEnd"/>
+      <w:r>
+        <w:rPr>
+          <w:lang w:val="en-US"/>
+        </w:rPr>
+        <w:t xml:space="preserve"> Long </w:t>
+      </w:r>
+      <w:proofErr w:type="gramStart"/>
+      <w:r>
+        <w:rPr>
+          <w:lang w:val="en-US"/>
+        </w:rPr>
+        <w:t>Short Term</w:t>
+      </w:r>
+      <w:proofErr w:type="gramEnd"/>
+      <w:r>
+        <w:rPr>
+          <w:lang w:val="en-US"/>
+        </w:rPr>
+        <w:t xml:space="preserve"> Memory, </w:t>
+      </w:r>
+      <w:proofErr w:type="spellStart"/>
+      <w:r>
+        <w:rPr>
+          <w:lang w:val="en-US"/>
+        </w:rPr>
+        <w:t>atau</w:t>
+      </w:r>
+      <w:proofErr w:type="spellEnd"/>
+      <w:r>
+        <w:rPr>
+          <w:lang w:val="en-US"/>
+        </w:rPr>
+        <w:t xml:space="preserve"> </w:t>
+      </w:r>
+      <w:proofErr w:type="spellStart"/>
+      <w:r>
+        <w:rPr>
+          <w:lang w:val="en-US"/>
+        </w:rPr>
+        <w:t>biasanya</w:t>
+      </w:r>
+      <w:proofErr w:type="spellEnd"/>
+      <w:r>
+        <w:rPr>
+          <w:lang w:val="en-US"/>
+        </w:rPr>
+        <w:t xml:space="preserve"> </w:t>
+      </w:r>
+      <w:proofErr w:type="spellStart"/>
+      <w:r>
+        <w:rPr>
+          <w:lang w:val="en-US"/>
+        </w:rPr>
+        <w:t>disebut</w:t>
+      </w:r>
+      <w:proofErr w:type="spellEnd"/>
+      <w:r>
+        <w:rPr>
+          <w:lang w:val="en-US"/>
+        </w:rPr>
+        <w:t xml:space="preserve"> LSTM, merupakan </w:t>
+      </w:r>
+      <w:proofErr w:type="spellStart"/>
+      <w:r>
+        <w:rPr>
+          <w:lang w:val="en-US"/>
+        </w:rPr>
+        <w:t>pegembangan</w:t>
+      </w:r>
+      <w:proofErr w:type="spellEnd"/>
+      <w:r>
+        <w:rPr>
+          <w:lang w:val="en-US"/>
+        </w:rPr>
+        <w:t xml:space="preserve"> </w:t>
+      </w:r>
+      <w:proofErr w:type="spellStart"/>
+      <w:r>
+        <w:rPr>
+          <w:lang w:val="en-US"/>
+        </w:rPr>
+        <w:t>dari</w:t>
+      </w:r>
+      <w:proofErr w:type="spellEnd"/>
+      <w:r>
+        <w:rPr>
+          <w:lang w:val="en-US"/>
+        </w:rPr>
+        <w:t xml:space="preserve"> RNN (</w:t>
+      </w:r>
+      <w:proofErr w:type="spellStart"/>
+      <w:r>
+        <w:rPr>
+          <w:lang w:val="en-US"/>
+        </w:rPr>
+        <w:t>Recurent</w:t>
+      </w:r>
+      <w:proofErr w:type="spellEnd"/>
+      <w:r>
+        <w:rPr>
+          <w:lang w:val="en-US"/>
+        </w:rPr>
+        <w:t xml:space="preserve"> Neural Network) yang </w:t>
+      </w:r>
+      <w:proofErr w:type="spellStart"/>
+      <w:r>
+        <w:rPr>
+          <w:lang w:val="en-US"/>
+        </w:rPr>
+        <w:t>mampu</w:t>
+      </w:r>
+      <w:proofErr w:type="spellEnd"/>
+      <w:r>
+        <w:rPr>
+          <w:lang w:val="en-US"/>
+        </w:rPr>
+        <w:t xml:space="preserve"> </w:t>
+      </w:r>
+      <w:proofErr w:type="spellStart"/>
+      <w:r>
+        <w:rPr>
+          <w:lang w:val="en-US"/>
+        </w:rPr>
+        <w:t>mempelajari</w:t>
+      </w:r>
+      <w:proofErr w:type="spellEnd"/>
+      <w:r>
+        <w:rPr>
+          <w:lang w:val="en-US"/>
+        </w:rPr>
+        <w:t xml:space="preserve"> </w:t>
+      </w:r>
+      <w:proofErr w:type="spellStart"/>
+      <w:r>
+        <w:rPr>
+          <w:lang w:val="en-US"/>
+        </w:rPr>
+        <w:t>dependensi</w:t>
+      </w:r>
+      <w:proofErr w:type="spellEnd"/>
+      <w:r>
+        <w:rPr>
+          <w:lang w:val="en-US"/>
+        </w:rPr>
+        <w:t xml:space="preserve"> </w:t>
+      </w:r>
+      <w:proofErr w:type="spellStart"/>
+      <w:r>
+        <w:rPr>
+          <w:lang w:val="en-US"/>
+        </w:rPr>
+        <w:t>jangka</w:t>
+      </w:r>
+      <w:proofErr w:type="spellEnd"/>
+      <w:r>
+        <w:rPr>
+          <w:lang w:val="en-US"/>
+        </w:rPr>
+        <w:t xml:space="preserve"> </w:t>
+      </w:r>
+      <w:proofErr w:type="spellStart"/>
+      <w:r>
+        <w:rPr>
+          <w:lang w:val="en-US"/>
+        </w:rPr>
+        <w:t>panjang</w:t>
+      </w:r>
+      <w:proofErr w:type="spellEnd"/>
+    </w:p>
+    <w:p>
+      <w:pPr>
+        <w:pStyle w:val="ListParagraph"/>
+        <w:rPr>
+          <w:lang w:val="en-US"/>
+        </w:rPr>
+      </w:pPr>
+      <w:r>
+        <w:rPr>
+          <w:lang w:val="id-ID"/>
+        </w:rPr>
+        <w:t>LSTM secara eksplisit dirancang untuk menghindari masalah ketergantungan jangka panjang. Mengingat informasi untuk jangka waktu yang lama secara praktis merupakan perilaku standar mereka</w:t>
+      </w:r>
+      <w:r>
+        <w:rPr>
+          <w:lang w:val="en-US"/>
+        </w:rPr>
+        <w:t xml:space="preserve">. </w:t>
+      </w:r>
+      <w:r>
+        <w:rPr>
+          <w:lang w:val="id-ID"/>
+        </w:rPr>
+        <w:t xml:space="preserve">Semua </w:t>
+      </w:r>
+      <w:proofErr w:type="spellStart"/>
+      <w:r>
+        <w:rPr>
+          <w:lang w:val="en-US"/>
+        </w:rPr>
+        <w:t>jenuis</w:t>
+      </w:r>
+      <w:proofErr w:type="spellEnd"/>
+      <w:r>
+        <w:rPr>
+          <w:lang w:val="en-US"/>
+        </w:rPr>
+        <w:t xml:space="preserve"> RNN</w:t>
+      </w:r>
+      <w:r>
+        <w:rPr>
+          <w:lang w:val="id-ID"/>
+        </w:rPr>
+        <w:t xml:space="preserve"> memiliki bentuk rantai modul berulang jaringan saraf.</w:t>
+      </w:r>
+    </w:p>
+    <w:p>
+      <w:pPr>
+        <w:pStyle w:val="ListParagraph"/>
+        <w:rPr>
+          <w:lang w:val="en-US"/>
+        </w:rPr>
+      </w:pPr>
+      <w:r>
+        <w:rPr>
+          <w:noProof/>
+        </w:rPr>
+        <w:drawing>
+          <wp:inline distT="0" distB="0" distL="0" distR="0" wp14:anchorId="66FBD4BE" wp14:editId="3355C5D2">
+            <wp:extent cx="4623146" cy="1730222"/>
+            <wp:effectExtent l="0" t="0" r="6350" b="3810"/>
+            <wp:docPr id="16" name="Picture 16" descr="The repeating module in a standard RNN contains a single layer."/>
+            <wp:cNvGraphicFramePr>
+              <a:graphicFrameLocks xmlns:a="http://schemas.openxmlformats.org/drawingml/2006/main" noChangeAspect="1"/>
+            </wp:cNvGraphicFramePr>
+            <a:graphic xmlns:a="http://schemas.openxmlformats.org/drawingml/2006/main">
+              <a:graphicData uri="http://schemas.openxmlformats.org/drawingml/2006/picture">
+                <pic:pic xmlns:pic="http://schemas.openxmlformats.org/drawingml/2006/picture">
+                  <pic:nvPicPr>
+                    <pic:cNvPr id="16" name="Picture 16" descr="The repeating module in a standard RNN contains a single layer."/>
+                    <pic:cNvPicPr>
+                      <a:picLocks noChangeAspect="1" noChangeArrowheads="1"/>
+                    </pic:cNvPicPr>
+                  </pic:nvPicPr>
+                  <pic:blipFill>
+                    <a:blip r:embed="rId29" cstate="print">
+                      <a:extLst>
+                        <a:ext uri="{28A0092B-C50C-407E-A947-70E740481C1C}">
+                          <a14:useLocalDpi xmlns:a14="http://schemas.microsoft.com/office/drawing/2010/main" val="0"/>
+                        </a:ext>
+                      </a:extLst>
+                    </a:blip>
+                    <a:srcRect/>
+                    <a:stretch>
+                      <a:fillRect/>
+                    </a:stretch>
+                  </pic:blipFill>
+                  <pic:spPr bwMode="auto">
+                    <a:xfrm>
+                      <a:off x="0" y="0"/>
+                      <a:ext cx="4632407" cy="1733688"/>
+                    </a:xfrm>
+                    <a:prstGeom prst="rect">
+                      <a:avLst/>
+                    </a:prstGeom>
+                    <a:noFill/>
+                    <a:ln>
+                      <a:noFill/>
+                    </a:ln>
+                  </pic:spPr>
+                </pic:pic>
+              </a:graphicData>
+            </a:graphic>
+          </wp:inline>
+        </w:drawing>
+      </w:r>
+    </w:p>
+    <w:p>
+      <w:pPr>
+        <w:pStyle w:val="ListParagraph"/>
+        <w:rPr>
+          <w:lang w:val="id-ID"/>
+        </w:rPr>
+      </w:pPr>
+      <w:r>
+        <w:rPr>
+          <w:lang w:val="id-ID"/>
+        </w:rPr>
+        <w:t>LSTM juga memiliki struktur seperti rantai ini, tetapi modul berulang memiliki struktur yang berbeda. Alih-alih memiliki satu lapisan jaringan saraf, ada empat, berinteraksi dengan cara yang sangat istimewa.</w:t>
+      </w:r>
+    </w:p>
+    <w:p>
+      <w:pPr>
+        <w:pStyle w:val="ListParagraph"/>
+      </w:pPr>
+      <w:r>
+        <w:rPr>
+          <w:noProof/>
+        </w:rPr>
+        <w:drawing>
+          <wp:inline distT="0" distB="0" distL="0" distR="0" wp14:anchorId="3A3312F8" wp14:editId="29DEE8A1">
+            <wp:extent cx="4606952" cy="1731818"/>
+            <wp:effectExtent l="0" t="0" r="3175" b="1905"/>
+            <wp:docPr id="17" name="Picture 17" descr="A LSTM neural network."/>
+            <wp:cNvGraphicFramePr>
+              <a:graphicFrameLocks xmlns:a="http://schemas.openxmlformats.org/drawingml/2006/main" noChangeAspect="1"/>
+            </wp:cNvGraphicFramePr>
+            <a:graphic xmlns:a="http://schemas.openxmlformats.org/drawingml/2006/main">
+              <a:graphicData uri="http://schemas.openxmlformats.org/drawingml/2006/picture">
+                <pic:pic xmlns:pic="http://schemas.openxmlformats.org/drawingml/2006/picture">
+                  <pic:nvPicPr>
+                    <pic:cNvPr id="0" name="Picture 9" descr="A LSTM neural network."/>
+                    <pic:cNvPicPr>
+                      <a:picLocks noChangeAspect="1" noChangeArrowheads="1"/>
+                    </pic:cNvPicPr>
+                  </pic:nvPicPr>
+                  <pic:blipFill>
+                    <a:blip r:embed="rId30" cstate="print">
+                      <a:extLst>
+                        <a:ext uri="{28A0092B-C50C-407E-A947-70E740481C1C}">
+                          <a14:useLocalDpi xmlns:a14="http://schemas.microsoft.com/office/drawing/2010/main" val="0"/>
+                        </a:ext>
+                      </a:extLst>
+                    </a:blip>
+                    <a:srcRect/>
+                    <a:stretch>
+                      <a:fillRect/>
+                    </a:stretch>
+                  </pic:blipFill>
+                  <pic:spPr bwMode="auto">
+                    <a:xfrm>
+                      <a:off x="0" y="0"/>
+                      <a:ext cx="4617283" cy="1735701"/>
+                    </a:xfrm>
+                    <a:prstGeom prst="rect">
+                      <a:avLst/>
+                    </a:prstGeom>
+                    <a:noFill/>
+                    <a:ln>
+                      <a:noFill/>
+                    </a:ln>
+                  </pic:spPr>
+                </pic:pic>
+              </a:graphicData>
+            </a:graphic>
+          </wp:inline>
+        </w:drawing>
+      </w:r>
+    </w:p>
+    <w:p>
+      <w:pPr>
+        <w:pStyle w:val="ListParagraph"/>
+      </w:pPr>
+    </w:p>
+    <w:p>
+      <w:pPr>
+        <w:pStyle w:val="ListParagraph"/>
+        <w:rPr>
+          <w:lang w:val="en-US"/>
+        </w:rPr>
+      </w:pPr>
+      <w:r>
+        <w:rPr>
+          <w:lang w:val="id-ID"/>
+        </w:rPr>
+        <w:t xml:space="preserve">Kunci LSTM adalah </w:t>
+      </w:r>
+      <w:r>
+        <w:rPr>
+          <w:lang w:val="en-US"/>
+        </w:rPr>
+        <w:t>cell state</w:t>
+      </w:r>
+      <w:r>
+        <w:rPr>
+          <w:lang w:val="id-ID"/>
+        </w:rPr>
+        <w:t xml:space="preserve">, garis horizontal yang melewati bagian atas diagram. </w:t>
+      </w:r>
+      <w:r>
+        <w:rPr>
+          <w:lang w:val="en-US"/>
+        </w:rPr>
+        <w:t>Cell state ini</w:t>
+      </w:r>
+      <w:r>
+        <w:rPr>
+          <w:lang w:val="id-ID"/>
+        </w:rPr>
+        <w:t xml:space="preserve"> berjalan lurus ke bawah seluruh rantai, dengan hanya beberapa interaksi linier kecil. Sangat mudah bagi informasi untuk mengalir begitu saja tanpa berubah.</w:t>
+      </w:r>
+      <w:r>
+        <w:rPr>
+          <w:lang w:val="en-US"/>
+        </w:rPr>
+        <w:t xml:space="preserve"> </w:t>
+      </w:r>
+      <w:r>
+        <w:rPr>
+          <w:lang w:val="id-ID"/>
+        </w:rPr>
+        <w:t>LSTM memiliki kemampuan untuk menghapus atau menambahkan informasi ke</w:t>
+      </w:r>
+      <w:r>
+        <w:rPr>
+          <w:lang w:val="en-US"/>
+        </w:rPr>
+        <w:t xml:space="preserve"> cell state</w:t>
+      </w:r>
+      <w:r>
+        <w:rPr>
+          <w:lang w:val="id-ID"/>
+        </w:rPr>
+        <w:t xml:space="preserve">, diatur oleh </w:t>
+      </w:r>
+      <w:r>
+        <w:rPr>
+          <w:lang w:val="id-ID"/>
+        </w:rPr>
+        <w:lastRenderedPageBreak/>
+        <w:t xml:space="preserve">struktur yang disebut </w:t>
+      </w:r>
+      <w:r>
+        <w:rPr>
+          <w:lang w:val="en-US"/>
+        </w:rPr>
+        <w:t>Gate</w:t>
+      </w:r>
+      <w:r>
+        <w:rPr>
+          <w:lang w:val="id-ID"/>
+        </w:rPr>
+        <w:t>.</w:t>
+      </w:r>
+      <w:r>
+        <w:rPr>
+          <w:lang w:val="en-US"/>
+        </w:rPr>
+        <w:t xml:space="preserve"> </w:t>
+      </w:r>
+      <w:r>
+        <w:rPr>
+          <w:lang w:val="en-US"/>
+        </w:rPr>
+        <w:t>Gate</w:t>
+      </w:r>
+      <w:r>
+        <w:rPr>
+          <w:lang w:val="id-ID"/>
+        </w:rPr>
+        <w:t xml:space="preserve"> adalah cara opsional untuk membiarkan informasi lewat. Mereka terdiri dari lapisan jaring saraf </w:t>
+      </w:r>
+      <w:proofErr w:type="spellStart"/>
+      <w:r>
+        <w:rPr>
+          <w:lang w:val="id-ID"/>
+        </w:rPr>
+        <w:t>sigmoid</w:t>
+      </w:r>
+      <w:proofErr w:type="spellEnd"/>
+      <w:r>
+        <w:rPr>
+          <w:lang w:val="id-ID"/>
+        </w:rPr>
+        <w:t xml:space="preserve"> dan operasi perkalian </w:t>
+      </w:r>
+      <w:proofErr w:type="spellStart"/>
+      <w:r>
+        <w:rPr>
+          <w:lang w:val="id-ID"/>
+        </w:rPr>
+        <w:t>pointwise</w:t>
+      </w:r>
+      <w:proofErr w:type="spellEnd"/>
+      <w:r>
+        <w:rPr>
+          <w:lang w:val="id-ID"/>
+        </w:rPr>
+        <w:t>.</w:t>
+      </w:r>
+      <w:r>
+        <w:rPr>
+          <w:lang w:val="en-US"/>
+        </w:rPr>
+        <w:t xml:space="preserve"> </w:t>
+      </w:r>
+    </w:p>
+    <w:p>
+      <w:pPr>
+        <w:pStyle w:val="ListParagraph"/>
+        <w:rPr>
+          <w:lang w:val="en-US"/>
+        </w:rPr>
+      </w:pPr>
+      <w:r>
+        <w:rPr>
+          <w:lang w:val="en-US"/>
+        </w:rPr>
+        <w:t xml:space="preserve">Alur kerja </w:t>
+      </w:r>
+      <w:proofErr w:type="spellStart"/>
+      <w:r>
+        <w:rPr>
+          <w:lang w:val="en-US"/>
+        </w:rPr>
+        <w:t>dari</w:t>
+      </w:r>
+      <w:proofErr w:type="spellEnd"/>
+      <w:r>
+        <w:rPr>
+          <w:lang w:val="en-US"/>
+        </w:rPr>
+        <w:t xml:space="preserve"> LSTM </w:t>
+      </w:r>
+      <w:proofErr w:type="spellStart"/>
+      <w:r>
+        <w:rPr>
+          <w:lang w:val="en-US"/>
+        </w:rPr>
+        <w:t>sendiri</w:t>
+      </w:r>
+      <w:proofErr w:type="spellEnd"/>
+      <w:r>
+        <w:rPr>
+          <w:lang w:val="en-US"/>
+        </w:rPr>
+        <w:t xml:space="preserve"> </w:t>
+      </w:r>
+      <w:proofErr w:type="spellStart"/>
+      <w:r>
+        <w:rPr>
+          <w:lang w:val="en-US"/>
+        </w:rPr>
+        <w:t>akan</w:t>
+      </w:r>
+      <w:proofErr w:type="spellEnd"/>
+      <w:r>
+        <w:rPr>
+          <w:lang w:val="en-US"/>
+        </w:rPr>
+        <w:t xml:space="preserve"> </w:t>
+      </w:r>
+      <w:proofErr w:type="spellStart"/>
+      <w:r>
+        <w:rPr>
+          <w:lang w:val="en-US"/>
+        </w:rPr>
+        <w:t>berjalan</w:t>
+      </w:r>
+      <w:proofErr w:type="spellEnd"/>
+      <w:r>
+        <w:rPr>
+          <w:lang w:val="en-US"/>
+        </w:rPr>
+        <w:t xml:space="preserve"> </w:t>
+      </w:r>
+      <w:proofErr w:type="spellStart"/>
+      <w:r>
+        <w:rPr>
+          <w:lang w:val="en-US"/>
+        </w:rPr>
+        <w:t>seperti</w:t>
+      </w:r>
+      <w:proofErr w:type="spellEnd"/>
+      <w:r>
+        <w:rPr>
+          <w:lang w:val="en-US"/>
+        </w:rPr>
+        <w:t xml:space="preserve"> berikut:</w:t>
+      </w:r>
+    </w:p>
+    <w:p>
+      <w:pPr>
+        <w:pStyle w:val="ListParagraph"/>
+        <w:rPr>
+          <w:lang w:val="en-US"/>
+        </w:rPr>
+      </w:pPr>
+      <w:r>
+        <w:rPr>
+          <w:noProof/>
+        </w:rPr>
+        <w:drawing>
+          <wp:inline distT="0" distB="0" distL="0" distR="0" wp14:anchorId="379A553A" wp14:editId="571C64E8">
+            <wp:extent cx="4339128" cy="1339332"/>
+            <wp:effectExtent l="0" t="0" r="0" b="0"/>
+            <wp:docPr id="18" name="Picture 18"/>
+            <wp:cNvGraphicFramePr>
+              <a:graphicFrameLocks xmlns:a="http://schemas.openxmlformats.org/drawingml/2006/main" noChangeAspect="1"/>
+            </wp:cNvGraphicFramePr>
+            <a:graphic xmlns:a="http://schemas.openxmlformats.org/drawingml/2006/main">
+              <a:graphicData uri="http://schemas.openxmlformats.org/drawingml/2006/picture">
+                <pic:pic xmlns:pic="http://schemas.openxmlformats.org/drawingml/2006/picture">
+                  <pic:nvPicPr>
+                    <pic:cNvPr id="0" name="Picture 11"/>
+                    <pic:cNvPicPr>
+                      <a:picLocks noChangeAspect="1" noChangeArrowheads="1"/>
+                    </pic:cNvPicPr>
+                  </pic:nvPicPr>
+                  <pic:blipFill>
+                    <a:blip r:embed="rId31" cstate="print">
+                      <a:extLst>
+                        <a:ext uri="{28A0092B-C50C-407E-A947-70E740481C1C}">
+                          <a14:useLocalDpi xmlns:a14="http://schemas.microsoft.com/office/drawing/2010/main" val="0"/>
+                        </a:ext>
+                      </a:extLst>
+                    </a:blip>
+                    <a:srcRect/>
+                    <a:stretch>
+                      <a:fillRect/>
+                    </a:stretch>
+                  </pic:blipFill>
+                  <pic:spPr bwMode="auto">
+                    <a:xfrm>
+                      <a:off x="0" y="0"/>
+                      <a:ext cx="4346587" cy="1341634"/>
+                    </a:xfrm>
+                    <a:prstGeom prst="rect">
+                      <a:avLst/>
+                    </a:prstGeom>
+                    <a:noFill/>
+                    <a:ln>
+                      <a:noFill/>
+                    </a:ln>
+                  </pic:spPr>
+                </pic:pic>
+              </a:graphicData>
+            </a:graphic>
+          </wp:inline>
+        </w:drawing>
+      </w:r>
+    </w:p>
+    <w:p>
+      <w:pPr>
+        <w:pStyle w:val="ListParagraph"/>
+        <w:rPr>
+          <w:lang w:val="en-US"/>
+        </w:rPr>
+      </w:pPr>
+      <w:r>
+        <w:rPr>
+          <w:lang w:val="en-US"/>
+        </w:rPr>
+        <w:t xml:space="preserve">Langkah </w:t>
+      </w:r>
+      <w:proofErr w:type="spellStart"/>
+      <w:r>
+        <w:rPr>
+          <w:lang w:val="en-US"/>
+        </w:rPr>
+        <w:t>pertama</w:t>
+      </w:r>
+      <w:proofErr w:type="spellEnd"/>
+      <w:r>
+        <w:rPr>
+          <w:lang w:val="en-US"/>
+        </w:rPr>
+        <w:t xml:space="preserve"> adalah </w:t>
+      </w:r>
+      <w:proofErr w:type="spellStart"/>
+      <w:r>
+        <w:rPr>
+          <w:lang w:val="en-US"/>
+        </w:rPr>
+        <w:t>menentukan</w:t>
+      </w:r>
+      <w:proofErr w:type="spellEnd"/>
+      <w:r>
+        <w:rPr>
+          <w:lang w:val="en-US"/>
+        </w:rPr>
+        <w:t xml:space="preserve"> informasi </w:t>
+      </w:r>
+      <w:proofErr w:type="spellStart"/>
+      <w:r>
+        <w:rPr>
+          <w:lang w:val="en-US"/>
+        </w:rPr>
+        <w:t>apa</w:t>
+      </w:r>
+      <w:proofErr w:type="spellEnd"/>
+      <w:r>
+        <w:rPr>
+          <w:lang w:val="en-US"/>
+        </w:rPr>
+        <w:t xml:space="preserve"> yang </w:t>
+      </w:r>
+      <w:proofErr w:type="spellStart"/>
+      <w:r>
+        <w:rPr>
+          <w:lang w:val="en-US"/>
+        </w:rPr>
+        <w:t>akan</w:t>
+      </w:r>
+      <w:proofErr w:type="spellEnd"/>
+      <w:r>
+        <w:rPr>
+          <w:lang w:val="en-US"/>
+        </w:rPr>
+        <w:t xml:space="preserve"> </w:t>
+      </w:r>
+      <w:proofErr w:type="spellStart"/>
+      <w:r>
+        <w:rPr>
+          <w:lang w:val="en-US"/>
+        </w:rPr>
+        <w:t>dibuang</w:t>
+      </w:r>
+      <w:proofErr w:type="spellEnd"/>
+      <w:r>
+        <w:rPr>
+          <w:lang w:val="en-US"/>
+        </w:rPr>
+        <w:t xml:space="preserve"> </w:t>
+      </w:r>
+      <w:proofErr w:type="spellStart"/>
+      <w:r>
+        <w:rPr>
+          <w:lang w:val="en-US"/>
+        </w:rPr>
+        <w:t>dari</w:t>
+      </w:r>
+      <w:proofErr w:type="spellEnd"/>
+      <w:r>
+        <w:rPr>
+          <w:lang w:val="en-US"/>
+        </w:rPr>
+        <w:t xml:space="preserve"> cell state yang </w:t>
+      </w:r>
+      <w:proofErr w:type="spellStart"/>
+      <w:r>
+        <w:rPr>
+          <w:lang w:val="en-US"/>
+        </w:rPr>
+        <w:t>dilakukan</w:t>
+      </w:r>
+      <w:proofErr w:type="spellEnd"/>
+      <w:r>
+        <w:rPr>
+          <w:lang w:val="en-US"/>
+        </w:rPr>
+        <w:t xml:space="preserve"> oleh forget gate.</w:t>
+      </w:r>
+    </w:p>
+    <w:p>
+      <w:pPr>
+        <w:pStyle w:val="ListParagraph"/>
+        <w:rPr>
+          <w:lang w:val="en-US"/>
+        </w:rPr>
+      </w:pPr>
+      <w:r>
+        <w:rPr>
+          <w:noProof/>
+        </w:rPr>
+        <w:drawing>
+          <wp:inline distT="0" distB="0" distL="0" distR="0" wp14:anchorId="78CA3549" wp14:editId="0642EADE">
+            <wp:extent cx="4235219" cy="1307259"/>
+            <wp:effectExtent l="0" t="0" r="0" b="7620"/>
+            <wp:docPr id="19" name="Picture 19" descr="Diagram&#10;&#10;Description automatically generated"/>
+            <wp:cNvGraphicFramePr>
+              <a:graphicFrameLocks xmlns:a="http://schemas.openxmlformats.org/drawingml/2006/main" noChangeAspect="1"/>
+            </wp:cNvGraphicFramePr>
+            <a:graphic xmlns:a="http://schemas.openxmlformats.org/drawingml/2006/main">
+              <a:graphicData uri="http://schemas.openxmlformats.org/drawingml/2006/picture">
+                <pic:pic xmlns:pic="http://schemas.openxmlformats.org/drawingml/2006/picture">
+                  <pic:nvPicPr>
+                    <pic:cNvPr id="19" name="Picture 19" descr="Diagram&#10;&#10;Description automatically generated"/>
+                    <pic:cNvPicPr>
+                      <a:picLocks noChangeAspect="1" noChangeArrowheads="1"/>
+                    </pic:cNvPicPr>
+                  </pic:nvPicPr>
+                  <pic:blipFill>
+                    <a:blip r:embed="rId32" cstate="print">
+                      <a:extLst>
+                        <a:ext uri="{28A0092B-C50C-407E-A947-70E740481C1C}">
+                          <a14:useLocalDpi xmlns:a14="http://schemas.microsoft.com/office/drawing/2010/main" val="0"/>
+                        </a:ext>
+                      </a:extLst>
+                    </a:blip>
+                    <a:srcRect/>
+                    <a:stretch>
+                      <a:fillRect/>
+                    </a:stretch>
+                  </pic:blipFill>
+                  <pic:spPr bwMode="auto">
+                    <a:xfrm>
+                      <a:off x="0" y="0"/>
+                      <a:ext cx="4245729" cy="1310503"/>
+                    </a:xfrm>
+                    <a:prstGeom prst="rect">
+                      <a:avLst/>
+                    </a:prstGeom>
+                    <a:noFill/>
+                    <a:ln>
+                      <a:noFill/>
+                    </a:ln>
+                  </pic:spPr>
+                </pic:pic>
+              </a:graphicData>
+            </a:graphic>
+          </wp:inline>
+        </w:drawing>
+      </w:r>
+    </w:p>
+    <w:p>
+      <w:pPr>
+        <w:pStyle w:val="ListParagraph"/>
+      </w:pPr>
+      <w:proofErr w:type="spellStart"/>
+      <w:r>
+        <w:rPr>
+          <w:lang w:val="id-ID"/>
+        </w:rPr>
+        <w:t>output</w:t>
+      </w:r>
+      <w:proofErr w:type="spellEnd"/>
+      <w:r>
+        <w:rPr>
+          <w:lang w:val="id-ID"/>
+        </w:rPr>
+        <w:t xml:space="preserve"> dari gerbang </w:t>
+      </w:r>
+      <w:proofErr w:type="spellStart"/>
+      <w:r>
+        <w:rPr>
+          <w:lang w:val="id-ID"/>
+        </w:rPr>
+        <w:t>sigmoid</w:t>
+      </w:r>
+      <w:proofErr w:type="spellEnd"/>
+      <w:r>
+        <w:rPr>
+          <w:lang w:val="id-ID"/>
+        </w:rPr>
+        <w:t>, sehingga kami hanya menampilkan bagian yang kami putuskan.</w:t>
+      </w:r>
+    </w:p>
+    <w:p>
+      <w:pPr>
+        <w:pStyle w:val="ListParagraph"/>
+        <w:rPr>
+          <w:lang w:val="en-US"/>
+        </w:rPr>
+      </w:pPr>
+    </w:p>
+    <w:p>
+      <w:pPr>
+        <w:pStyle w:val="ListParagraph"/>
+        <w:rPr>
+          <w:lang w:val="en-US"/>
+        </w:rPr>
+      </w:pPr>
+      <w:r>
+        <w:rPr>
+          <w:noProof/>
+        </w:rPr>
+        <w:drawing>
+          <wp:inline distT="0" distB="0" distL="0" distR="0" wp14:anchorId="5DD4CEB4" wp14:editId="21374BAD">
+            <wp:extent cx="3994812" cy="1233054"/>
+            <wp:effectExtent l="0" t="0" r="0" b="5715"/>
+            <wp:docPr id="21" name="Picture 21" descr="Diagram&#10;&#10;Description automatically generated with medium confidence"/>
+            <wp:cNvGraphicFramePr>
+              <a:graphicFrameLocks xmlns:a="http://schemas.openxmlformats.org/drawingml/2006/main" noChangeAspect="1"/>
+            </wp:cNvGraphicFramePr>
+            <a:graphic xmlns:a="http://schemas.openxmlformats.org/drawingml/2006/main">
+              <a:graphicData uri="http://schemas.openxmlformats.org/drawingml/2006/picture">
+                <pic:pic xmlns:pic="http://schemas.openxmlformats.org/drawingml/2006/picture">
+                  <pic:nvPicPr>
+                    <pic:cNvPr id="21" name="Picture 21" descr="Diagram&#10;&#10;Description automatically generated with medium confidence"/>
+                    <pic:cNvPicPr>
+                      <a:picLocks noChangeAspect="1" noChangeArrowheads="1"/>
+                    </pic:cNvPicPr>
+                  </pic:nvPicPr>
+                  <pic:blipFill>
+                    <a:blip r:embed="rId33" cstate="print">
+                      <a:extLst>
+                        <a:ext uri="{28A0092B-C50C-407E-A947-70E740481C1C}">
+                          <a14:useLocalDpi xmlns:a14="http://schemas.microsoft.com/office/drawing/2010/main" val="0"/>
+                        </a:ext>
+                      </a:extLst>
+                    </a:blip>
+                    <a:srcRect/>
+                    <a:stretch>
+                      <a:fillRect/>
+                    </a:stretch>
+                  </pic:blipFill>
+                  <pic:spPr bwMode="auto">
+                    <a:xfrm>
+                      <a:off x="0" y="0"/>
+                      <a:ext cx="4018074" cy="1240234"/>
+                    </a:xfrm>
+                    <a:prstGeom prst="rect">
+                      <a:avLst/>
+                    </a:prstGeom>
+                    <a:noFill/>
+                    <a:ln>
+                      <a:noFill/>
+                    </a:ln>
+                  </pic:spPr>
+                </pic:pic>
+              </a:graphicData>
+            </a:graphic>
+          </wp:inline>
+        </w:drawing>
+      </w:r>
+    </w:p>
+    <w:p>
+      <w:pPr>
+        <w:pStyle w:val="ListParagraph"/>
+        <w:rPr>
+          <w:lang w:val="en-US"/>
+        </w:rPr>
+      </w:pPr>
+      <w:proofErr w:type="spellStart"/>
+      <w:r>
+        <w:rPr>
+          <w:lang w:val="en-US"/>
+        </w:rPr>
+        <w:t>Melakukan</w:t>
+      </w:r>
+      <w:proofErr w:type="spellEnd"/>
+      <w:r>
+        <w:rPr>
+          <w:lang w:val="en-US"/>
+        </w:rPr>
+        <w:t xml:space="preserve"> update </w:t>
+      </w:r>
+      <w:proofErr w:type="spellStart"/>
+      <w:r>
+        <w:rPr>
+          <w:lang w:val="en-US"/>
+        </w:rPr>
+        <w:t>terhadap</w:t>
+      </w:r>
+      <w:proofErr w:type="spellEnd"/>
+      <w:r>
+        <w:rPr>
+          <w:lang w:val="en-US"/>
+        </w:rPr>
+        <w:t xml:space="preserve"> cell state yang </w:t>
+      </w:r>
+      <w:proofErr w:type="spellStart"/>
+      <w:r>
+        <w:rPr>
+          <w:lang w:val="en-US"/>
+        </w:rPr>
+        <w:t>sebelumnya</w:t>
+      </w:r>
+      <w:proofErr w:type="spellEnd"/>
+      <w:r>
+        <w:rPr>
+          <w:lang w:val="en-US"/>
+        </w:rPr>
+        <w:t xml:space="preserve"> dengan cell state yang </w:t>
+      </w:r>
+      <w:proofErr w:type="spellStart"/>
+      <w:r>
+        <w:rPr>
+          <w:lang w:val="en-US"/>
+        </w:rPr>
+        <w:t>baru</w:t>
+      </w:r>
+      <w:proofErr w:type="spellEnd"/>
+      <w:r>
+        <w:rPr>
+          <w:lang w:val="en-US"/>
+        </w:rPr>
+        <w:t xml:space="preserve"> /</w:t>
+      </w:r>
+      <w:proofErr w:type="spellStart"/>
+      <w:r>
+        <w:rPr>
+          <w:lang w:val="en-US"/>
+        </w:rPr>
+        <w:t>melakukan</w:t>
+      </w:r>
+      <w:proofErr w:type="spellEnd"/>
+      <w:r>
+        <w:rPr>
+          <w:lang w:val="en-US"/>
+        </w:rPr>
+        <w:t xml:space="preserve"> </w:t>
+      </w:r>
+      <w:proofErr w:type="spellStart"/>
+      <w:r>
+        <w:rPr>
+          <w:lang w:val="en-US"/>
+        </w:rPr>
+        <w:t>kolaborasi</w:t>
+      </w:r>
+      <w:proofErr w:type="spellEnd"/>
+      <w:r>
+        <w:rPr>
+          <w:lang w:val="en-US"/>
+        </w:rPr>
+        <w:t xml:space="preserve"> </w:t>
+      </w:r>
+      <w:proofErr w:type="spellStart"/>
+      <w:r>
+        <w:rPr>
+          <w:lang w:val="en-US"/>
+        </w:rPr>
+        <w:t>nilai</w:t>
+      </w:r>
+      <w:proofErr w:type="spellEnd"/>
+      <w:r>
+        <w:rPr>
+          <w:lang w:val="en-US"/>
+        </w:rPr>
+        <w:t xml:space="preserve"> yang </w:t>
+      </w:r>
+      <w:proofErr w:type="spellStart"/>
+      <w:r>
+        <w:rPr>
+          <w:lang w:val="en-US"/>
+        </w:rPr>
+        <w:t>baru</w:t>
+      </w:r>
+      <w:proofErr w:type="spellEnd"/>
+    </w:p>
+    <w:p>
+      <w:pPr>
+        <w:pStyle w:val="ListParagraph"/>
+      </w:pPr>
+      <w:r>
+        <w:rPr>
+          <w:noProof/>
+        </w:rPr>
+        <w:drawing>
+          <wp:inline distT="0" distB="0" distL="0" distR="0" wp14:anchorId="091B0BE2" wp14:editId="65597F78">
+            <wp:extent cx="4352983" cy="1343609"/>
+            <wp:effectExtent l="0" t="0" r="0" b="9525"/>
+            <wp:docPr id="20" name="Picture 20" descr="A picture containing text, clock&#10;&#10;Description automatically generated"/>
+            <wp:cNvGraphicFramePr>
+              <a:graphicFrameLocks xmlns:a="http://schemas.openxmlformats.org/drawingml/2006/main" noChangeAspect="1"/>
+            </wp:cNvGraphicFramePr>
+            <a:graphic xmlns:a="http://schemas.openxmlformats.org/drawingml/2006/main">
+              <a:graphicData uri="http://schemas.openxmlformats.org/drawingml/2006/picture">
+                <pic:pic xmlns:pic="http://schemas.openxmlformats.org/drawingml/2006/picture">
+                  <pic:nvPicPr>
+                    <pic:cNvPr id="20" name="Picture 20" descr="A picture containing text, clock&#10;&#10;Description automatically generated"/>
+                    <pic:cNvPicPr>
+                      <a:picLocks noChangeAspect="1" noChangeArrowheads="1"/>
+                    </pic:cNvPicPr>
+                  </pic:nvPicPr>
+                  <pic:blipFill>
+                    <a:blip r:embed="rId34" cstate="print">
+                      <a:extLst>
+                        <a:ext uri="{28A0092B-C50C-407E-A947-70E740481C1C}">
+                          <a14:useLocalDpi xmlns:a14="http://schemas.microsoft.com/office/drawing/2010/main" val="0"/>
+                        </a:ext>
+                      </a:extLst>
+                    </a:blip>
+                    <a:srcRect/>
+                    <a:stretch>
+                      <a:fillRect/>
+                    </a:stretch>
+                  </pic:blipFill>
+                  <pic:spPr bwMode="auto">
+                    <a:xfrm>
+                      <a:off x="0" y="0"/>
+                      <a:ext cx="4378767" cy="1351567"/>
+                    </a:xfrm>
+                    <a:prstGeom prst="rect">
+                      <a:avLst/>
+                    </a:prstGeom>
+                    <a:noFill/>
+                    <a:ln>
+                      <a:noFill/>
+                    </a:ln>
+                  </pic:spPr>
+                </pic:pic>
+              </a:graphicData>
+            </a:graphic>
+          </wp:inline>
+        </w:drawing>
+      </w:r>
+    </w:p>
+    <w:p>
+      <w:pPr>
+        <w:pStyle w:val="ListParagraph"/>
+      </w:pPr>
+      <w:r>
+        <w:tab/>
+        <w:t xml:space="preserve">Gambar output </w:t>
+      </w:r>
+      <w:proofErr w:type="spellStart"/>
+      <w:r>
+        <w:t>dari</w:t>
+      </w:r>
+      <w:proofErr w:type="spellEnd"/>
+      <w:r>
+        <w:t xml:space="preserve"> cell state yang </w:t>
+      </w:r>
+      <w:proofErr w:type="spellStart"/>
+      <w:r>
+        <w:t>baru</w:t>
+      </w:r>
+      <w:proofErr w:type="spellEnd"/>
+    </w:p>
+    <w:p>
+      <w:pPr>
+        <w:pStyle w:val="ListParagraph"/>
+      </w:pPr>
+      <w:proofErr w:type="spellStart"/>
+      <w:r>
+        <w:rPr>
+          <w:lang w:val="en-US"/>
+        </w:rPr>
+        <w:t>Menentukan</w:t>
+      </w:r>
+      <w:proofErr w:type="spellEnd"/>
+      <w:r>
+        <w:rPr>
+          <w:lang w:val="en-US"/>
+        </w:rPr>
+        <w:t xml:space="preserve"> output yang </w:t>
+      </w:r>
+      <w:proofErr w:type="spellStart"/>
+      <w:r>
+        <w:rPr>
+          <w:lang w:val="en-US"/>
+        </w:rPr>
+        <w:t>yang</w:t>
+      </w:r>
+      <w:proofErr w:type="spellEnd"/>
+      <w:r>
+        <w:rPr>
+          <w:lang w:val="en-US"/>
+        </w:rPr>
+        <w:t xml:space="preserve"> berdasarkan oleh cell state yang </w:t>
+      </w:r>
+      <w:proofErr w:type="spellStart"/>
+      <w:r>
+        <w:rPr>
+          <w:lang w:val="en-US"/>
+        </w:rPr>
+        <w:t>telah</w:t>
+      </w:r>
+      <w:proofErr w:type="spellEnd"/>
+      <w:r>
+        <w:rPr>
+          <w:lang w:val="en-US"/>
+        </w:rPr>
+        <w:t xml:space="preserve"> </w:t>
+      </w:r>
+      <w:proofErr w:type="spellStart"/>
+      <w:r>
+        <w:rPr>
+          <w:lang w:val="en-US"/>
+        </w:rPr>
+        <w:t>difilter</w:t>
+      </w:r>
+      <w:proofErr w:type="spellEnd"/>
+      <w:r>
+        <w:rPr>
+          <w:lang w:val="en-US"/>
+        </w:rPr>
+        <w:t xml:space="preserve">. </w:t>
+      </w:r>
+      <w:proofErr w:type="spellStart"/>
+      <w:r>
+        <w:rPr>
+          <w:lang w:val="en-US"/>
+        </w:rPr>
+        <w:t>Pertama</w:t>
+      </w:r>
+      <w:proofErr w:type="spellEnd"/>
+      <w:r>
+        <w:rPr>
+          <w:lang w:val="en-US"/>
+        </w:rPr>
+        <w:t xml:space="preserve">, </w:t>
+      </w:r>
+      <w:proofErr w:type="spellStart"/>
+      <w:r>
+        <w:rPr>
+          <w:lang w:val="en-US"/>
+        </w:rPr>
+        <w:t>akan</w:t>
+      </w:r>
+      <w:proofErr w:type="spellEnd"/>
+      <w:r>
+        <w:rPr>
+          <w:lang w:val="en-US"/>
+        </w:rPr>
+        <w:t xml:space="preserve"> </w:t>
+      </w:r>
+      <w:proofErr w:type="spellStart"/>
+      <w:r>
+        <w:rPr>
+          <w:lang w:val="en-US"/>
+        </w:rPr>
+        <w:t>menjalankan</w:t>
+      </w:r>
+      <w:proofErr w:type="spellEnd"/>
+      <w:r>
+        <w:rPr>
+          <w:lang w:val="en-US"/>
+        </w:rPr>
+        <w:t xml:space="preserve"> </w:t>
+      </w:r>
+      <w:proofErr w:type="spellStart"/>
+      <w:r>
+        <w:rPr>
+          <w:lang w:val="en-US"/>
+        </w:rPr>
+        <w:t>lapisan</w:t>
+      </w:r>
+      <w:proofErr w:type="spellEnd"/>
+      <w:r>
+        <w:rPr>
+          <w:lang w:val="en-US"/>
+        </w:rPr>
+        <w:t xml:space="preserve"> sigmoid yang </w:t>
+      </w:r>
+      <w:proofErr w:type="spellStart"/>
+      <w:r>
+        <w:rPr>
+          <w:lang w:val="en-US"/>
+        </w:rPr>
+        <w:t>akan</w:t>
+      </w:r>
+      <w:proofErr w:type="spellEnd"/>
+      <w:r>
+        <w:rPr>
+          <w:lang w:val="en-US"/>
+        </w:rPr>
+        <w:t xml:space="preserve"> </w:t>
+      </w:r>
+      <w:proofErr w:type="spellStart"/>
+      <w:r>
+        <w:rPr>
+          <w:lang w:val="en-US"/>
+        </w:rPr>
+        <w:t>menentukan</w:t>
+      </w:r>
+      <w:proofErr w:type="spellEnd"/>
+      <w:r>
+        <w:rPr>
+          <w:lang w:val="en-US"/>
+        </w:rPr>
+        <w:t xml:space="preserve"> cell state mana </w:t>
+      </w:r>
+      <w:r>
+        <w:rPr>
+          <w:lang w:val="en-US"/>
+        </w:rPr>
+        <w:t xml:space="preserve">yang </w:t>
+      </w:r>
+      <w:proofErr w:type="spellStart"/>
+      <w:r>
+        <w:rPr>
+          <w:lang w:val="en-US"/>
+        </w:rPr>
+        <w:t>akan</w:t>
+      </w:r>
+      <w:proofErr w:type="spellEnd"/>
+      <w:r>
+        <w:rPr>
+          <w:lang w:val="en-US"/>
+        </w:rPr>
+        <w:t xml:space="preserve"> </w:t>
+      </w:r>
+      <w:proofErr w:type="spellStart"/>
+      <w:r>
+        <w:rPr>
+          <w:lang w:val="en-US"/>
+        </w:rPr>
+        <w:t>menjadi</w:t>
+      </w:r>
+      <w:proofErr w:type="spellEnd"/>
+      <w:r>
+        <w:rPr>
+          <w:lang w:val="en-US"/>
+        </w:rPr>
+        <w:t xml:space="preserve"> output, </w:t>
+      </w:r>
+      <w:proofErr w:type="spellStart"/>
+      <w:r>
+        <w:rPr>
+          <w:lang w:val="en-US"/>
+        </w:rPr>
+        <w:t>setelah</w:t>
+      </w:r>
+      <w:proofErr w:type="spellEnd"/>
+      <w:r>
+        <w:rPr>
+          <w:lang w:val="en-US"/>
+        </w:rPr>
+        <w:t xml:space="preserve"> </w:t>
+      </w:r>
+      <w:proofErr w:type="spellStart"/>
+      <w:r>
+        <w:rPr>
+          <w:lang w:val="en-US"/>
+        </w:rPr>
+        <w:t>itu</w:t>
+      </w:r>
+      <w:proofErr w:type="spellEnd"/>
+      <w:r>
+        <w:rPr>
+          <w:lang w:val="en-US"/>
+        </w:rPr>
+        <w:t xml:space="preserve"> cell state </w:t>
+      </w:r>
+      <w:proofErr w:type="spellStart"/>
+      <w:r>
+        <w:rPr>
+          <w:lang w:val="en-US"/>
+        </w:rPr>
+        <w:t>akan</w:t>
+      </w:r>
+      <w:proofErr w:type="spellEnd"/>
+      <w:r>
+        <w:rPr>
+          <w:lang w:val="en-US"/>
+        </w:rPr>
+        <w:t xml:space="preserve"> </w:t>
+      </w:r>
+      <w:proofErr w:type="spellStart"/>
+      <w:r>
+        <w:rPr>
+          <w:lang w:val="en-US"/>
+        </w:rPr>
+        <w:t>melewati</w:t>
+      </w:r>
+      <w:proofErr w:type="spellEnd"/>
+      <w:r>
+        <w:rPr>
+          <w:lang w:val="en-US"/>
+        </w:rPr>
+        <w:t xml:space="preserve"> tanh yang </w:t>
+      </w:r>
+      <w:proofErr w:type="spellStart"/>
+      <w:r>
+        <w:rPr>
+          <w:lang w:val="en-US"/>
+        </w:rPr>
+        <w:t>akan</w:t>
+      </w:r>
+      <w:proofErr w:type="spellEnd"/>
+      <w:r>
+        <w:rPr>
+          <w:lang w:val="en-US"/>
+        </w:rPr>
+        <w:t xml:space="preserve"> </w:t>
+      </w:r>
+      <w:proofErr w:type="spellStart"/>
+      <w:r>
+        <w:rPr>
+          <w:lang w:val="en-US"/>
+        </w:rPr>
+        <w:t>mendorong</w:t>
+      </w:r>
+      <w:proofErr w:type="spellEnd"/>
+      <w:r>
+        <w:rPr>
+          <w:lang w:val="en-US"/>
+        </w:rPr>
+        <w:t xml:space="preserve"> </w:t>
+      </w:r>
+      <w:proofErr w:type="spellStart"/>
+      <w:r>
+        <w:rPr>
+          <w:lang w:val="en-US"/>
+        </w:rPr>
+        <w:t>nilai</w:t>
+      </w:r>
+      <w:proofErr w:type="spellEnd"/>
+      <w:r>
+        <w:rPr>
+          <w:lang w:val="en-US"/>
+        </w:rPr>
+        <w:t xml:space="preserve"> </w:t>
+      </w:r>
+      <w:proofErr w:type="spellStart"/>
+      <w:r>
+        <w:rPr>
+          <w:lang w:val="en-US"/>
+        </w:rPr>
+        <w:t>menjadi</w:t>
+      </w:r>
+      <w:proofErr w:type="spellEnd"/>
+      <w:r>
+        <w:rPr>
+          <w:lang w:val="en-US"/>
+        </w:rPr>
+        <w:t xml:space="preserve"> </w:t>
+      </w:r>
+      <w:proofErr w:type="spellStart"/>
+      <w:r>
+        <w:rPr>
+          <w:lang w:val="en-US"/>
+        </w:rPr>
+        <w:t>diantara</w:t>
+      </w:r>
+      <w:proofErr w:type="spellEnd"/>
+      <w:r>
+        <w:rPr>
+          <w:lang w:val="en-US"/>
+        </w:rPr>
+        <w:t xml:space="preserve"> -1 sampai 1 dan </w:t>
+      </w:r>
+      <w:proofErr w:type="spellStart"/>
+      <w:r>
+        <w:rPr>
+          <w:lang w:val="en-US"/>
+        </w:rPr>
+        <w:t>mengkalikan</w:t>
+      </w:r>
+      <w:proofErr w:type="spellEnd"/>
+      <w:r>
+        <w:rPr>
+          <w:lang w:val="en-US"/>
+        </w:rPr>
+        <w:t xml:space="preserve"> dengan </w:t>
+      </w:r>
+      <w:proofErr w:type="spellStart"/>
+      <w:r>
+        <w:rPr>
+          <w:lang w:val="id-ID"/>
+        </w:rPr>
+        <w:t>output</w:t>
+      </w:r>
+      <w:proofErr w:type="spellEnd"/>
+      <w:r>
+        <w:rPr>
+          <w:lang w:val="id-ID"/>
+        </w:rPr>
+        <w:t xml:space="preserve"> dari gerbang </w:t>
+      </w:r>
+      <w:proofErr w:type="spellStart"/>
+      <w:r>
+        <w:rPr>
+          <w:lang w:val="id-ID"/>
+        </w:rPr>
+        <w:t>sigmoid</w:t>
+      </w:r>
+      <w:proofErr w:type="spellEnd"/>
+      <w:r>
+        <w:rPr>
+          <w:lang w:val="id-ID"/>
+        </w:rPr>
+        <w:t>, sehingga kami hanya menampilkan bagian ya</w:t>
+      </w:r>
+      <w:r>
+        <w:rPr>
+          <w:lang w:val="en-US"/>
+        </w:rPr>
+        <w:t>ng di</w:t>
+      </w:r>
+      <w:r>
+        <w:rPr>
+          <w:lang w:val="id-ID"/>
+        </w:rPr>
+        <w:t>putuskan.</w:t>
+      </w:r>
     </w:p>
     <w:p>
       <w:pPr>
@@ -6828,6 +9249,95 @@
     </w:lvl>
   </w:abstractNum>
   <w:abstractNum w:abstractNumId="14" w15:restartNumberingAfterBreak="0">
+    <w:nsid w:val="625B0291"/>
+    <w:multiLevelType w:val="hybridMultilevel"/>
+    <w:tmpl w:val="948AE228"/>
+    <w:lvl w:ilvl="0" w:tplc="25A0B2A2">
+      <w:start w:val="1"/>
+      <w:numFmt w:val="decimal"/>
+      <w:lvlText w:val="%1."/>
+      <w:lvlJc w:val="left"/>
+      <w:pPr>
+        <w:ind w:left="1440" w:hanging="360"/>
+      </w:pPr>
+      <w:rPr>
+        <w:rFonts w:hint="default"/>
+      </w:rPr>
+    </w:lvl>
+    <w:lvl w:ilvl="1" w:tplc="38090019" w:tentative="1">
+      <w:start w:val="1"/>
+      <w:numFmt w:val="lowerLetter"/>
+      <w:lvlText w:val="%2."/>
+      <w:lvlJc w:val="left"/>
+      <w:pPr>
+        <w:ind w:left="2160" w:hanging="360"/>
+      </w:pPr>
+    </w:lvl>
+    <w:lvl w:ilvl="2" w:tplc="3809001B" w:tentative="1">
+      <w:start w:val="1"/>
+      <w:numFmt w:val="lowerRoman"/>
+      <w:lvlText w:val="%3."/>
+      <w:lvlJc w:val="right"/>
+      <w:pPr>
+        <w:ind w:left="2880" w:hanging="180"/>
+      </w:pPr>
+    </w:lvl>
+    <w:lvl w:ilvl="3" w:tplc="3809000F" w:tentative="1">
+      <w:start w:val="1"/>
+      <w:numFmt w:val="decimal"/>
+      <w:lvlText w:val="%4."/>
+      <w:lvlJc w:val="left"/>
+      <w:pPr>
+        <w:ind w:left="3600" w:hanging="360"/>
+      </w:pPr>
+    </w:lvl>
+    <w:lvl w:ilvl="4" w:tplc="38090019" w:tentative="1">
+      <w:start w:val="1"/>
+      <w:numFmt w:val="lowerLetter"/>
+      <w:lvlText w:val="%5."/>
+      <w:lvlJc w:val="left"/>
+      <w:pPr>
+        <w:ind w:left="4320" w:hanging="360"/>
+      </w:pPr>
+    </w:lvl>
+    <w:lvl w:ilvl="5" w:tplc="3809001B" w:tentative="1">
+      <w:start w:val="1"/>
+      <w:numFmt w:val="lowerRoman"/>
+      <w:lvlText w:val="%6."/>
+      <w:lvlJc w:val="right"/>
+      <w:pPr>
+        <w:ind w:left="5040" w:hanging="180"/>
+      </w:pPr>
+    </w:lvl>
+    <w:lvl w:ilvl="6" w:tplc="3809000F" w:tentative="1">
+      <w:start w:val="1"/>
+      <w:numFmt w:val="decimal"/>
+      <w:lvlText w:val="%7."/>
+      <w:lvlJc w:val="left"/>
+      <w:pPr>
+        <w:ind w:left="5760" w:hanging="360"/>
+      </w:pPr>
+    </w:lvl>
+    <w:lvl w:ilvl="7" w:tplc="38090019" w:tentative="1">
+      <w:start w:val="1"/>
+      <w:numFmt w:val="lowerLetter"/>
+      <w:lvlText w:val="%8."/>
+      <w:lvlJc w:val="left"/>
+      <w:pPr>
+        <w:ind w:left="6480" w:hanging="360"/>
+      </w:pPr>
+    </w:lvl>
+    <w:lvl w:ilvl="8" w:tplc="3809001B" w:tentative="1">
+      <w:start w:val="1"/>
+      <w:numFmt w:val="lowerRoman"/>
+      <w:lvlText w:val="%9."/>
+      <w:lvlJc w:val="right"/>
+      <w:pPr>
+        <w:ind w:left="7200" w:hanging="180"/>
+      </w:pPr>
+    </w:lvl>
+  </w:abstractNum>
+  <w:abstractNum w:abstractNumId="15" w15:restartNumberingAfterBreak="0">
     <w:nsid w:val="6A0B6E85"/>
     <w:multiLevelType w:val="hybridMultilevel"/>
     <w:tmpl w:val="C07E4712"/>
@@ -6916,7 +9426,7 @@
       </w:pPr>
     </w:lvl>
   </w:abstractNum>
-  <w:abstractNum w:abstractNumId="15" w15:restartNumberingAfterBreak="0">
+  <w:abstractNum w:abstractNumId="16" w15:restartNumberingAfterBreak="0">
     <w:nsid w:val="6BC23B59"/>
     <w:multiLevelType w:val="hybridMultilevel"/>
     <w:tmpl w:val="98383D7A"/>
@@ -7005,7 +9515,7 @@
       </w:pPr>
     </w:lvl>
   </w:abstractNum>
-  <w:abstractNum w:abstractNumId="16" w15:restartNumberingAfterBreak="0">
+  <w:abstractNum w:abstractNumId="17" w15:restartNumberingAfterBreak="0">
     <w:nsid w:val="77AC433C"/>
     <w:multiLevelType w:val="hybridMultilevel"/>
     <w:tmpl w:val="2B06EF76"/>
@@ -7094,7 +9604,7 @@
       </w:pPr>
     </w:lvl>
   </w:abstractNum>
-  <w:abstractNum w:abstractNumId="17" w15:restartNumberingAfterBreak="0">
+  <w:abstractNum w:abstractNumId="18" w15:restartNumberingAfterBreak="0">
     <w:nsid w:val="7F74666E"/>
     <w:multiLevelType w:val="hybridMultilevel"/>
     <w:tmpl w:val="B74A44BC"/>
@@ -7193,7 +9703,7 @@
     <w:abstractNumId w:val="10"/>
   </w:num>
   <w:num w:numId="4" w16cid:durableId="1168596688">
-    <w:abstractNumId w:val="14"/>
+    <w:abstractNumId w:val="15"/>
   </w:num>
   <w:num w:numId="5" w16cid:durableId="554318020">
     <w:abstractNumId w:val="2"/>
@@ -7202,7 +9712,7 @@
     <w:abstractNumId w:val="7"/>
   </w:num>
   <w:num w:numId="7" w16cid:durableId="645088474">
-    <w:abstractNumId w:val="17"/>
+    <w:abstractNumId w:val="18"/>
   </w:num>
   <w:num w:numId="8" w16cid:durableId="543250390">
     <w:abstractNumId w:val="11"/>
@@ -7217,10 +9727,10 @@
     <w:abstractNumId w:val="0"/>
   </w:num>
   <w:num w:numId="12" w16cid:durableId="94057643">
-    <w:abstractNumId w:val="15"/>
+    <w:abstractNumId w:val="16"/>
   </w:num>
   <w:num w:numId="13" w16cid:durableId="1498377218">
-    <w:abstractNumId w:val="16"/>
+    <w:abstractNumId w:val="17"/>
   </w:num>
   <w:num w:numId="14" w16cid:durableId="778330262">
     <w:abstractNumId w:val="6"/>
@@ -7236,6 +9746,9 @@
   </w:num>
   <w:num w:numId="18" w16cid:durableId="1758332802">
     <w:abstractNumId w:val="4"/>
+  </w:num>
+  <w:num w:numId="19" w16cid:durableId="476528574">
+    <w:abstractNumId w:val="14"/>
   </w:num>
 </w:numbering>
 </file>
@@ -7663,6 +10176,7 @@
   <w:style w:type="character" w:default="1" w:styleId="DefaultParagraphFont">
     <w:name w:val="Default Paragraph Font"/>
     <w:uiPriority w:val="1"/>
+    <w:semiHidden/>
     <w:unhideWhenUsed/>
   </w:style>
   <w:style w:type="table" w:default="1" w:styleId="TableNormal">

</xml_diff>